<commit_message>
Melakukan perubahan pada file ke 1
</commit_message>
<xml_diff>
--- a/Tugas UTS-Agile.docx
+++ b/Tugas UTS-Agile.docx
@@ -1,6 +1,6 @@
 
 <file path=word/document.xml><?xml version="1.0" encoding="utf-8"?>
-<w:document xmlns:wpc="http://schemas.microsoft.com/office/word/2010/wordprocessingCanvas" xmlns:mc="http://schemas.openxmlformats.org/markup-compatibility/2006" xmlns:o="urn:schemas-microsoft-com:office:office" xmlns:r="http://schemas.openxmlformats.org/officeDocument/2006/relationships" xmlns:m="http://schemas.openxmlformats.org/officeDocument/2006/math" xmlns:v="urn:schemas-microsoft-com:vml" xmlns:wp14="http://schemas.microsoft.com/office/word/2010/wordprocessingDrawing" xmlns:wp="http://schemas.openxmlformats.org/drawingml/2006/wordprocessingDrawing" xmlns:w10="urn:schemas-microsoft-com:office:word" xmlns:w="http://schemas.openxmlformats.org/wordprocessingml/2006/main" xmlns:w14="http://schemas.microsoft.com/office/word/2010/wordml" xmlns:w15="http://schemas.microsoft.com/office/word/2012/wordml" xmlns:wpg="http://schemas.microsoft.com/office/word/2010/wordprocessingGroup" xmlns:wpi="http://schemas.microsoft.com/office/word/2010/wordprocessingInk" xmlns:wne="http://schemas.microsoft.com/office/word/2006/wordml" xmlns:wps="http://schemas.microsoft.com/office/word/2010/wordprocessingShape" mc:Ignorable="w14 w15 wp14">
+<w:document xmlns:wpc="http://schemas.microsoft.com/office/word/2010/wordprocessingCanvas" xmlns:cx="http://schemas.microsoft.com/office/drawing/2014/chartex" xmlns:cx1="http://schemas.microsoft.com/office/drawing/2015/9/8/chartex" xmlns:cx2="http://schemas.microsoft.com/office/drawing/2015/10/21/chartex" xmlns:cx3="http://schemas.microsoft.com/office/drawing/2016/5/9/chartex" xmlns:cx4="http://schemas.microsoft.com/office/drawing/2016/5/10/chartex" xmlns:cx5="http://schemas.microsoft.com/office/drawing/2016/5/11/chartex" xmlns:cx6="http://schemas.microsoft.com/office/drawing/2016/5/12/chartex" xmlns:cx7="http://schemas.microsoft.com/office/drawing/2016/5/13/chartex" xmlns:cx8="http://schemas.microsoft.com/office/drawing/2016/5/14/chartex" xmlns:mc="http://schemas.openxmlformats.org/markup-compatibility/2006" xmlns:aink="http://schemas.microsoft.com/office/drawing/2016/ink" xmlns:am3d="http://schemas.microsoft.com/office/drawing/2017/model3d" xmlns:o="urn:schemas-microsoft-com:office:office" xmlns:oel="http://schemas.microsoft.com/office/2019/extlst" xmlns:r="http://schemas.openxmlformats.org/officeDocument/2006/relationships" xmlns:m="http://schemas.openxmlformats.org/officeDocument/2006/math" xmlns:v="urn:schemas-microsoft-com:vml" xmlns:wp14="http://schemas.microsoft.com/office/word/2010/wordprocessingDrawing" xmlns:wp="http://schemas.openxmlformats.org/drawingml/2006/wordprocessingDrawing" xmlns:w10="urn:schemas-microsoft-com:office:word" xmlns:w="http://schemas.openxmlformats.org/wordprocessingml/2006/main" xmlns:w14="http://schemas.microsoft.com/office/word/2010/wordml" xmlns:w15="http://schemas.microsoft.com/office/word/2012/wordml" xmlns:w16cex="http://schemas.microsoft.com/office/word/2018/wordml/cex" xmlns:w16cid="http://schemas.microsoft.com/office/word/2016/wordml/cid" xmlns:w16="http://schemas.microsoft.com/office/word/2018/wordml" xmlns:w16du="http://schemas.microsoft.com/office/word/2023/wordml/word16du" xmlns:w16sdtdh="http://schemas.microsoft.com/office/word/2020/wordml/sdtdatahash" xmlns:w16se="http://schemas.microsoft.com/office/word/2015/wordml/symex" xmlns:wpg="http://schemas.microsoft.com/office/word/2010/wordprocessingGroup" xmlns:wpi="http://schemas.microsoft.com/office/word/2010/wordprocessingInk" xmlns:wne="http://schemas.microsoft.com/office/word/2006/wordml" xmlns:wps="http://schemas.microsoft.com/office/word/2010/wordprocessingShape" mc:Ignorable="w14 w15 w16se w16cid w16 w16cex w16sdtdh wp14">
   <w:body>
     <w:p>
       <w:pPr>
@@ -9,13 +9,11 @@
       </w:pPr>
       <w:r>
         <w:rPr>
-          <w:rFonts w:ascii="Times New Roman" w:hAnsi="Times New Roman" w:eastAsia="Times New Roman" w:cs="Times New Roman"/>
-          <w:b w:val="1"/>
-          <w:bCs w:val="1"/>
-          <w:noProof w:val="0"/>
-          <w:sz w:val="40"/>
-          <w:szCs w:val="40"/>
-          <w:lang w:val="en-US"/>
+          <w:rFonts w:ascii="Times New Roman" w:eastAsia="Times New Roman" w:hAnsi="Times New Roman" w:cs="Times New Roman"/>
+          <w:b/>
+          <w:bCs/>
+          <w:sz w:val="40"/>
+          <w:szCs w:val="40"/>
         </w:rPr>
         <w:t>TUGAS KELOMPOK UTS</w:t>
       </w:r>
@@ -25,72 +23,76 @@
         <w:spacing w:line="257" w:lineRule="auto"/>
         <w:jc w:val="center"/>
         <w:rPr>
-          <w:rFonts w:ascii="Times New Roman" w:hAnsi="Times New Roman" w:eastAsia="Times New Roman" w:cs="Times New Roman"/>
-          <w:b w:val="1"/>
-          <w:bCs w:val="1"/>
-          <w:noProof w:val="0"/>
+          <w:rFonts w:ascii="Times New Roman" w:eastAsia="Times New Roman" w:hAnsi="Times New Roman" w:cs="Times New Roman"/>
+          <w:b/>
+          <w:bCs/>
           <w:sz w:val="36"/>
           <w:szCs w:val="36"/>
-          <w:lang w:val="en-US"/>
-        </w:rPr>
-      </w:pPr>
-      <w:r>
-        <w:rPr>
-          <w:rFonts w:ascii="Times New Roman" w:hAnsi="Times New Roman" w:eastAsia="Times New Roman" w:cs="Times New Roman"/>
-          <w:b w:val="1"/>
-          <w:bCs w:val="1"/>
-          <w:noProof w:val="0"/>
+        </w:rPr>
+      </w:pPr>
+      <w:proofErr w:type="spellStart"/>
+      <w:r>
+        <w:rPr>
+          <w:rFonts w:ascii="Times New Roman" w:eastAsia="Times New Roman" w:hAnsi="Times New Roman" w:cs="Times New Roman"/>
+          <w:b/>
+          <w:bCs/>
           <w:sz w:val="36"/>
           <w:szCs w:val="36"/>
-          <w:lang w:val="en-US"/>
         </w:rPr>
         <w:t>Judul</w:t>
       </w:r>
-      <w:r>
-        <w:rPr>
-          <w:rFonts w:ascii="Times New Roman" w:hAnsi="Times New Roman" w:eastAsia="Times New Roman" w:cs="Times New Roman"/>
-          <w:b w:val="1"/>
-          <w:bCs w:val="1"/>
-          <w:noProof w:val="0"/>
+      <w:proofErr w:type="spellEnd"/>
+      <w:r>
+        <w:rPr>
+          <w:rFonts w:ascii="Times New Roman" w:eastAsia="Times New Roman" w:hAnsi="Times New Roman" w:cs="Times New Roman"/>
+          <w:b/>
+          <w:bCs/>
           <w:sz w:val="36"/>
           <w:szCs w:val="36"/>
-          <w:lang w:val="en-US"/>
         </w:rPr>
         <w:t xml:space="preserve"> </w:t>
       </w:r>
-      <w:r>
-        <w:rPr>
-          <w:rFonts w:ascii="Times New Roman" w:hAnsi="Times New Roman" w:eastAsia="Times New Roman" w:cs="Times New Roman"/>
-          <w:b w:val="1"/>
-          <w:bCs w:val="1"/>
-          <w:noProof w:val="0"/>
+      <w:proofErr w:type="spellStart"/>
+      <w:proofErr w:type="gramStart"/>
+      <w:r>
+        <w:rPr>
+          <w:rFonts w:ascii="Times New Roman" w:eastAsia="Times New Roman" w:hAnsi="Times New Roman" w:cs="Times New Roman"/>
+          <w:b/>
+          <w:bCs/>
           <w:sz w:val="36"/>
           <w:szCs w:val="36"/>
-          <w:lang w:val="en-US"/>
-        </w:rPr>
-        <w:t>Projek :</w:t>
-      </w:r>
-      <w:r>
-        <w:rPr>
-          <w:rFonts w:ascii="Times New Roman" w:hAnsi="Times New Roman" w:eastAsia="Times New Roman" w:cs="Times New Roman"/>
-          <w:b w:val="1"/>
-          <w:bCs w:val="1"/>
-          <w:noProof w:val="0"/>
+        </w:rPr>
+        <w:t>Projek</w:t>
+      </w:r>
+      <w:proofErr w:type="spellEnd"/>
+      <w:r>
+        <w:rPr>
+          <w:rFonts w:ascii="Times New Roman" w:eastAsia="Times New Roman" w:hAnsi="Times New Roman" w:cs="Times New Roman"/>
+          <w:b/>
+          <w:bCs/>
           <w:sz w:val="36"/>
           <w:szCs w:val="36"/>
-          <w:lang w:val="en-US"/>
-        </w:rPr>
-        <w:t xml:space="preserve"> e-Do</w:t>
-      </w:r>
-      <w:r>
-        <w:rPr>
-          <w:rFonts w:ascii="Times New Roman" w:hAnsi="Times New Roman" w:eastAsia="Times New Roman" w:cs="Times New Roman"/>
-          <w:b w:val="1"/>
-          <w:bCs w:val="1"/>
-          <w:noProof w:val="0"/>
+        </w:rPr>
+        <w:t xml:space="preserve"> :</w:t>
+      </w:r>
+      <w:proofErr w:type="gramEnd"/>
+      <w:r>
+        <w:rPr>
+          <w:rFonts w:ascii="Times New Roman" w:eastAsia="Times New Roman" w:hAnsi="Times New Roman" w:cs="Times New Roman"/>
+          <w:b/>
+          <w:bCs/>
           <w:sz w:val="36"/>
           <w:szCs w:val="36"/>
-          <w:lang w:val="en-US"/>
+        </w:rPr>
+        <w:t xml:space="preserve"> e-Do</w:t>
+      </w:r>
+      <w:r>
+        <w:rPr>
+          <w:rFonts w:ascii="Times New Roman" w:eastAsia="Times New Roman" w:hAnsi="Times New Roman" w:cs="Times New Roman"/>
+          <w:b/>
+          <w:bCs/>
+          <w:sz w:val="36"/>
+          <w:szCs w:val="36"/>
         </w:rPr>
         <w:t>c</w:t>
       </w:r>
@@ -102,11 +104,9 @@
       </w:pPr>
       <w:r>
         <w:rPr>
-          <w:rFonts w:ascii="Times New Roman" w:hAnsi="Times New Roman" w:eastAsia="Times New Roman" w:cs="Times New Roman"/>
-          <w:noProof w:val="0"/>
-          <w:sz w:val="40"/>
-          <w:szCs w:val="40"/>
-          <w:lang w:val="en-US"/>
+          <w:rFonts w:ascii="Times New Roman" w:eastAsia="Times New Roman" w:hAnsi="Times New Roman" w:cs="Times New Roman"/>
+          <w:sz w:val="40"/>
+          <w:szCs w:val="40"/>
         </w:rPr>
         <w:t xml:space="preserve"> </w:t>
       </w:r>
@@ -118,13 +118,11 @@
       </w:pPr>
       <w:r>
         <w:rPr>
-          <w:rFonts w:ascii="Times New Roman" w:hAnsi="Times New Roman" w:eastAsia="Times New Roman" w:cs="Times New Roman"/>
-          <w:b w:val="1"/>
-          <w:bCs w:val="1"/>
-          <w:noProof w:val="0"/>
-          <w:sz w:val="40"/>
-          <w:szCs w:val="40"/>
-          <w:lang w:val="en-US"/>
+          <w:rFonts w:ascii="Times New Roman" w:eastAsia="Times New Roman" w:hAnsi="Times New Roman" w:cs="Times New Roman"/>
+          <w:b/>
+          <w:bCs/>
+          <w:sz w:val="40"/>
+          <w:szCs w:val="40"/>
         </w:rPr>
         <w:t>D</w:t>
       </w:r>
@@ -136,13 +134,11 @@
       </w:pPr>
       <w:r>
         <w:rPr>
-          <w:rFonts w:ascii="Times New Roman" w:hAnsi="Times New Roman" w:eastAsia="Times New Roman" w:cs="Times New Roman"/>
-          <w:b w:val="1"/>
-          <w:bCs w:val="1"/>
-          <w:noProof w:val="0"/>
-          <w:sz w:val="40"/>
-          <w:szCs w:val="40"/>
-          <w:lang w:val="en-US"/>
+          <w:rFonts w:ascii="Times New Roman" w:eastAsia="Times New Roman" w:hAnsi="Times New Roman" w:cs="Times New Roman"/>
+          <w:b/>
+          <w:bCs/>
+          <w:sz w:val="40"/>
+          <w:szCs w:val="40"/>
         </w:rPr>
         <w:t>I</w:t>
       </w:r>
@@ -154,13 +150,11 @@
       </w:pPr>
       <w:r>
         <w:rPr>
-          <w:rFonts w:ascii="Times New Roman" w:hAnsi="Times New Roman" w:eastAsia="Times New Roman" w:cs="Times New Roman"/>
-          <w:b w:val="1"/>
-          <w:bCs w:val="1"/>
-          <w:noProof w:val="0"/>
-          <w:sz w:val="40"/>
-          <w:szCs w:val="40"/>
-          <w:lang w:val="en-US"/>
+          <w:rFonts w:ascii="Times New Roman" w:eastAsia="Times New Roman" w:hAnsi="Times New Roman" w:cs="Times New Roman"/>
+          <w:b/>
+          <w:bCs/>
+          <w:sz w:val="40"/>
+          <w:szCs w:val="40"/>
         </w:rPr>
         <w:t>S</w:t>
       </w:r>
@@ -172,13 +166,11 @@
       </w:pPr>
       <w:r>
         <w:rPr>
-          <w:rFonts w:ascii="Times New Roman" w:hAnsi="Times New Roman" w:eastAsia="Times New Roman" w:cs="Times New Roman"/>
-          <w:b w:val="1"/>
-          <w:bCs w:val="1"/>
-          <w:noProof w:val="0"/>
-          <w:sz w:val="40"/>
-          <w:szCs w:val="40"/>
-          <w:lang w:val="en-US"/>
+          <w:rFonts w:ascii="Times New Roman" w:eastAsia="Times New Roman" w:hAnsi="Times New Roman" w:cs="Times New Roman"/>
+          <w:b/>
+          <w:bCs/>
+          <w:sz w:val="40"/>
+          <w:szCs w:val="40"/>
         </w:rPr>
         <w:t>U</w:t>
       </w:r>
@@ -190,13 +182,11 @@
       </w:pPr>
       <w:r>
         <w:rPr>
-          <w:rFonts w:ascii="Times New Roman" w:hAnsi="Times New Roman" w:eastAsia="Times New Roman" w:cs="Times New Roman"/>
-          <w:b w:val="1"/>
-          <w:bCs w:val="1"/>
-          <w:noProof w:val="0"/>
-          <w:sz w:val="40"/>
-          <w:szCs w:val="40"/>
-          <w:lang w:val="en-US"/>
+          <w:rFonts w:ascii="Times New Roman" w:eastAsia="Times New Roman" w:hAnsi="Times New Roman" w:cs="Times New Roman"/>
+          <w:b/>
+          <w:bCs/>
+          <w:sz w:val="40"/>
+          <w:szCs w:val="40"/>
         </w:rPr>
         <w:t>S</w:t>
       </w:r>
@@ -208,13 +198,11 @@
       </w:pPr>
       <w:r>
         <w:rPr>
-          <w:rFonts w:ascii="Times New Roman" w:hAnsi="Times New Roman" w:eastAsia="Times New Roman" w:cs="Times New Roman"/>
-          <w:b w:val="1"/>
-          <w:bCs w:val="1"/>
-          <w:noProof w:val="0"/>
-          <w:sz w:val="40"/>
-          <w:szCs w:val="40"/>
-          <w:lang w:val="en-US"/>
+          <w:rFonts w:ascii="Times New Roman" w:eastAsia="Times New Roman" w:hAnsi="Times New Roman" w:cs="Times New Roman"/>
+          <w:b/>
+          <w:bCs/>
+          <w:sz w:val="40"/>
+          <w:szCs w:val="40"/>
         </w:rPr>
         <w:t>U</w:t>
       </w:r>
@@ -226,13 +214,11 @@
       </w:pPr>
       <w:r>
         <w:rPr>
-          <w:rFonts w:ascii="Times New Roman" w:hAnsi="Times New Roman" w:eastAsia="Times New Roman" w:cs="Times New Roman"/>
-          <w:b w:val="1"/>
-          <w:bCs w:val="1"/>
-          <w:noProof w:val="0"/>
-          <w:sz w:val="40"/>
-          <w:szCs w:val="40"/>
-          <w:lang w:val="en-US"/>
+          <w:rFonts w:ascii="Times New Roman" w:eastAsia="Times New Roman" w:hAnsi="Times New Roman" w:cs="Times New Roman"/>
+          <w:b/>
+          <w:bCs/>
+          <w:sz w:val="40"/>
+          <w:szCs w:val="40"/>
         </w:rPr>
         <w:t>N</w:t>
       </w:r>
@@ -244,11 +230,9 @@
       </w:pPr>
       <w:r>
         <w:rPr>
-          <w:rFonts w:ascii="Times New Roman" w:hAnsi="Times New Roman" w:eastAsia="Times New Roman" w:cs="Times New Roman"/>
-          <w:noProof w:val="0"/>
-          <w:sz w:val="40"/>
-          <w:szCs w:val="40"/>
-          <w:lang w:val="en-US"/>
+          <w:rFonts w:ascii="Times New Roman" w:eastAsia="Times New Roman" w:hAnsi="Times New Roman" w:cs="Times New Roman"/>
+          <w:sz w:val="40"/>
+          <w:szCs w:val="40"/>
         </w:rPr>
         <w:t xml:space="preserve"> </w:t>
       </w:r>
@@ -258,204 +242,196 @@
         <w:spacing w:line="257" w:lineRule="auto"/>
         <w:jc w:val="center"/>
       </w:pPr>
-      <w:r>
-        <w:rPr>
-          <w:rFonts w:ascii="Times New Roman" w:hAnsi="Times New Roman" w:eastAsia="Times New Roman" w:cs="Times New Roman"/>
-          <w:noProof w:val="0"/>
-          <w:sz w:val="40"/>
-          <w:szCs w:val="40"/>
-          <w:lang w:val="en-US"/>
+      <w:proofErr w:type="gramStart"/>
+      <w:r>
+        <w:rPr>
+          <w:rFonts w:ascii="Times New Roman" w:eastAsia="Times New Roman" w:hAnsi="Times New Roman" w:cs="Times New Roman"/>
+          <w:sz w:val="40"/>
+          <w:szCs w:val="40"/>
         </w:rPr>
         <w:t>Oleh :</w:t>
       </w:r>
-    </w:p>
-    <w:p>
-      <w:pPr>
-        <w:spacing w:line="257" w:lineRule="auto"/>
-        <w:jc w:val="center"/>
-      </w:pPr>
-      <w:r>
-        <w:rPr>
-          <w:rFonts w:ascii="Times New Roman" w:hAnsi="Times New Roman" w:eastAsia="Times New Roman" w:cs="Times New Roman"/>
-          <w:noProof w:val="0"/>
-          <w:sz w:val="40"/>
-          <w:szCs w:val="40"/>
-          <w:lang w:val="en-US"/>
-        </w:rPr>
-        <w:t xml:space="preserve">Anggota Kelompok: </w:t>
-      </w:r>
-    </w:p>
-    <w:p>
-      <w:pPr>
-        <w:spacing w:line="257" w:lineRule="auto"/>
-        <w:jc w:val="center"/>
-      </w:pPr>
-      <w:r>
-        <w:rPr>
-          <w:rFonts w:ascii="Times New Roman" w:hAnsi="Times New Roman" w:eastAsia="Times New Roman" w:cs="Times New Roman"/>
-          <w:noProof w:val="0"/>
-          <w:sz w:val="40"/>
-          <w:szCs w:val="40"/>
-          <w:lang w:val="en-US"/>
-        </w:rPr>
-        <w:t>211112093 - Alwi Alpariji Jaswitan</w:t>
-      </w:r>
-    </w:p>
-    <w:p>
-      <w:pPr>
-        <w:spacing w:line="257" w:lineRule="auto"/>
-        <w:jc w:val="center"/>
-      </w:pPr>
-      <w:r>
-        <w:rPr>
-          <w:rFonts w:ascii="Times New Roman" w:hAnsi="Times New Roman" w:eastAsia="Times New Roman" w:cs="Times New Roman"/>
-          <w:noProof w:val="0"/>
-          <w:sz w:val="40"/>
-          <w:szCs w:val="40"/>
-          <w:lang w:val="en-US"/>
-        </w:rPr>
-        <w:t>211112080 - M. Natasya Ramadana</w:t>
-      </w:r>
-    </w:p>
-    <w:p>
-      <w:pPr>
-        <w:spacing w:line="257" w:lineRule="auto"/>
-        <w:jc w:val="center"/>
-        <w:rPr>
-          <w:rFonts w:ascii="Times New Roman" w:hAnsi="Times New Roman" w:eastAsia="Times New Roman" w:cs="Times New Roman"/>
-          <w:noProof w:val="0"/>
-          <w:sz w:val="40"/>
-          <w:szCs w:val="40"/>
-          <w:lang w:val="en-US"/>
-        </w:rPr>
-      </w:pPr>
-      <w:r>
-        <w:rPr>
-          <w:rFonts w:ascii="Times New Roman" w:hAnsi="Times New Roman" w:eastAsia="Times New Roman" w:cs="Times New Roman"/>
-          <w:noProof w:val="0"/>
-          <w:sz w:val="40"/>
-          <w:szCs w:val="40"/>
-          <w:lang w:val="en-US"/>
+      <w:proofErr w:type="gramEnd"/>
+    </w:p>
+    <w:p>
+      <w:pPr>
+        <w:spacing w:line="257" w:lineRule="auto"/>
+        <w:jc w:val="center"/>
+      </w:pPr>
+      <w:proofErr w:type="spellStart"/>
+      <w:r>
+        <w:rPr>
+          <w:rFonts w:ascii="Times New Roman" w:eastAsia="Times New Roman" w:hAnsi="Times New Roman" w:cs="Times New Roman"/>
+          <w:sz w:val="40"/>
+          <w:szCs w:val="40"/>
+        </w:rPr>
+        <w:t>Anggota</w:t>
+      </w:r>
+      <w:proofErr w:type="spellEnd"/>
+      <w:r>
+        <w:rPr>
+          <w:rFonts w:ascii="Times New Roman" w:eastAsia="Times New Roman" w:hAnsi="Times New Roman" w:cs="Times New Roman"/>
+          <w:sz w:val="40"/>
+          <w:szCs w:val="40"/>
+        </w:rPr>
+        <w:t xml:space="preserve"> </w:t>
+      </w:r>
+      <w:proofErr w:type="spellStart"/>
+      <w:r>
+        <w:rPr>
+          <w:rFonts w:ascii="Times New Roman" w:eastAsia="Times New Roman" w:hAnsi="Times New Roman" w:cs="Times New Roman"/>
+          <w:sz w:val="40"/>
+          <w:szCs w:val="40"/>
+        </w:rPr>
+        <w:t>Kelompok</w:t>
+      </w:r>
+      <w:proofErr w:type="spellEnd"/>
+      <w:r>
+        <w:rPr>
+          <w:rFonts w:ascii="Times New Roman" w:eastAsia="Times New Roman" w:hAnsi="Times New Roman" w:cs="Times New Roman"/>
+          <w:sz w:val="40"/>
+          <w:szCs w:val="40"/>
+        </w:rPr>
+        <w:t xml:space="preserve">: </w:t>
+      </w:r>
+    </w:p>
+    <w:p>
+      <w:pPr>
+        <w:spacing w:line="257" w:lineRule="auto"/>
+        <w:jc w:val="center"/>
+      </w:pPr>
+      <w:r>
+        <w:rPr>
+          <w:rFonts w:ascii="Times New Roman" w:eastAsia="Times New Roman" w:hAnsi="Times New Roman" w:cs="Times New Roman"/>
+          <w:sz w:val="40"/>
+          <w:szCs w:val="40"/>
+        </w:rPr>
+        <w:t xml:space="preserve">211112093 - Alwi </w:t>
+      </w:r>
+      <w:proofErr w:type="spellStart"/>
+      <w:r>
+        <w:rPr>
+          <w:rFonts w:ascii="Times New Roman" w:eastAsia="Times New Roman" w:hAnsi="Times New Roman" w:cs="Times New Roman"/>
+          <w:sz w:val="40"/>
+          <w:szCs w:val="40"/>
+        </w:rPr>
+        <w:t>Alpariji</w:t>
+      </w:r>
+      <w:proofErr w:type="spellEnd"/>
+      <w:r>
+        <w:rPr>
+          <w:rFonts w:ascii="Times New Roman" w:eastAsia="Times New Roman" w:hAnsi="Times New Roman" w:cs="Times New Roman"/>
+          <w:sz w:val="40"/>
+          <w:szCs w:val="40"/>
+        </w:rPr>
+        <w:t xml:space="preserve"> </w:t>
+      </w:r>
+      <w:proofErr w:type="spellStart"/>
+      <w:r>
+        <w:rPr>
+          <w:rFonts w:ascii="Times New Roman" w:eastAsia="Times New Roman" w:hAnsi="Times New Roman" w:cs="Times New Roman"/>
+          <w:sz w:val="40"/>
+          <w:szCs w:val="40"/>
+        </w:rPr>
+        <w:t>Jaswitan</w:t>
+      </w:r>
+      <w:proofErr w:type="spellEnd"/>
+    </w:p>
+    <w:p>
+      <w:pPr>
+        <w:spacing w:line="257" w:lineRule="auto"/>
+        <w:jc w:val="center"/>
+      </w:pPr>
+      <w:r>
+        <w:rPr>
+          <w:rFonts w:ascii="Times New Roman" w:eastAsia="Times New Roman" w:hAnsi="Times New Roman" w:cs="Times New Roman"/>
+          <w:sz w:val="40"/>
+          <w:szCs w:val="40"/>
+        </w:rPr>
+        <w:t xml:space="preserve">211112080 - M. Natasya </w:t>
+      </w:r>
+      <w:proofErr w:type="spellStart"/>
+      <w:r>
+        <w:rPr>
+          <w:rFonts w:ascii="Times New Roman" w:eastAsia="Times New Roman" w:hAnsi="Times New Roman" w:cs="Times New Roman"/>
+          <w:sz w:val="40"/>
+          <w:szCs w:val="40"/>
+        </w:rPr>
+        <w:t>Ramadana</w:t>
+      </w:r>
+      <w:proofErr w:type="spellEnd"/>
+    </w:p>
+    <w:p>
+      <w:pPr>
+        <w:spacing w:line="257" w:lineRule="auto"/>
+        <w:jc w:val="center"/>
+        <w:rPr>
+          <w:rFonts w:ascii="Times New Roman" w:eastAsia="Times New Roman" w:hAnsi="Times New Roman" w:cs="Times New Roman"/>
+          <w:sz w:val="40"/>
+          <w:szCs w:val="40"/>
+        </w:rPr>
+      </w:pPr>
+      <w:r>
+        <w:rPr>
+          <w:rFonts w:ascii="Times New Roman" w:eastAsia="Times New Roman" w:hAnsi="Times New Roman" w:cs="Times New Roman"/>
+          <w:sz w:val="40"/>
+          <w:szCs w:val="40"/>
         </w:rPr>
         <w:t xml:space="preserve">211112142 </w:t>
       </w:r>
       <w:r>
         <w:rPr>
-          <w:rFonts w:ascii="Times New Roman" w:hAnsi="Times New Roman" w:eastAsia="Times New Roman" w:cs="Times New Roman"/>
-          <w:noProof w:val="0"/>
-          <w:sz w:val="40"/>
-          <w:szCs w:val="40"/>
-          <w:lang w:val="en-US"/>
+          <w:rFonts w:ascii="Times New Roman" w:eastAsia="Times New Roman" w:hAnsi="Times New Roman" w:cs="Times New Roman"/>
+          <w:sz w:val="40"/>
+          <w:szCs w:val="40"/>
         </w:rPr>
         <w:t>-</w:t>
       </w:r>
       <w:r>
         <w:rPr>
-          <w:rFonts w:ascii="Times New Roman" w:hAnsi="Times New Roman" w:eastAsia="Times New Roman" w:cs="Times New Roman"/>
-          <w:noProof w:val="0"/>
-          <w:sz w:val="40"/>
-          <w:szCs w:val="40"/>
-          <w:lang w:val="en-US"/>
-        </w:rPr>
-        <w:t xml:space="preserve"> </w:t>
-      </w:r>
-      <w:r>
-        <w:rPr>
-          <w:rFonts w:ascii="Times New Roman" w:hAnsi="Times New Roman" w:eastAsia="Times New Roman" w:cs="Times New Roman"/>
-          <w:noProof w:val="0"/>
-          <w:sz w:val="40"/>
-          <w:szCs w:val="40"/>
-          <w:lang w:val="en-US"/>
-        </w:rPr>
-        <w:t>Frendik</w:t>
-      </w:r>
-      <w:r>
-        <w:rPr>
-          <w:rFonts w:ascii="Times New Roman" w:hAnsi="Times New Roman" w:eastAsia="Times New Roman" w:cs="Times New Roman"/>
-          <w:noProof w:val="0"/>
-          <w:sz w:val="40"/>
-          <w:szCs w:val="40"/>
-          <w:lang w:val="en-US"/>
-        </w:rPr>
-        <w:t>a</w:t>
-      </w:r>
-      <w:r>
-        <w:rPr>
-          <w:rFonts w:ascii="Times New Roman" w:hAnsi="Times New Roman" w:eastAsia="Times New Roman" w:cs="Times New Roman"/>
-          <w:noProof w:val="0"/>
-          <w:sz w:val="40"/>
-          <w:szCs w:val="40"/>
-          <w:lang w:val="en-US"/>
-        </w:rPr>
-        <w:t xml:space="preserve"> </w:t>
-      </w:r>
-      <w:r>
-        <w:rPr>
-          <w:rFonts w:ascii="Times New Roman" w:hAnsi="Times New Roman" w:eastAsia="Times New Roman" w:cs="Times New Roman"/>
-          <w:noProof w:val="0"/>
-          <w:sz w:val="40"/>
-          <w:szCs w:val="40"/>
-          <w:lang w:val="en-US"/>
-        </w:rPr>
-        <w:t>Sembirin</w:t>
-      </w:r>
-      <w:r>
-        <w:rPr>
-          <w:rFonts w:ascii="Times New Roman" w:hAnsi="Times New Roman" w:eastAsia="Times New Roman" w:cs="Times New Roman"/>
-          <w:noProof w:val="0"/>
-          <w:sz w:val="40"/>
-          <w:szCs w:val="40"/>
-          <w:lang w:val="en-US"/>
-        </w:rPr>
-        <w:t>g</w:t>
-      </w:r>
-    </w:p>
-    <w:p>
-      <w:pPr>
-        <w:pStyle w:val="Normal"/>
-        <w:spacing w:line="257" w:lineRule="auto"/>
-        <w:jc w:val="center"/>
-        <w:rPr>
-          <w:rFonts w:ascii="Times New Roman" w:hAnsi="Times New Roman" w:eastAsia="Times New Roman" w:cs="Times New Roman"/>
-          <w:noProof w:val="0"/>
-          <w:sz w:val="40"/>
-          <w:szCs w:val="40"/>
-          <w:lang w:val="en-US"/>
-        </w:rPr>
-      </w:pPr>
-    </w:p>
-    <w:p>
-      <w:pPr>
-        <w:pStyle w:val="Normal"/>
-        <w:spacing w:line="257" w:lineRule="auto"/>
-        <w:jc w:val="center"/>
-        <w:rPr>
-          <w:rFonts w:ascii="Times New Roman" w:hAnsi="Times New Roman" w:eastAsia="Times New Roman" w:cs="Times New Roman"/>
-          <w:noProof w:val="0"/>
-          <w:sz w:val="40"/>
-          <w:szCs w:val="40"/>
-          <w:lang w:val="en-US"/>
-        </w:rPr>
-      </w:pPr>
-      <w:r>
-        <w:rPr>
-          <w:rFonts w:ascii="Times New Roman" w:hAnsi="Times New Roman" w:eastAsia="Times New Roman" w:cs="Times New Roman"/>
-          <w:noProof w:val="0"/>
-          <w:sz w:val="40"/>
-          <w:szCs w:val="40"/>
-          <w:lang w:val="en-US"/>
+          <w:rFonts w:ascii="Times New Roman" w:eastAsia="Times New Roman" w:hAnsi="Times New Roman" w:cs="Times New Roman"/>
+          <w:sz w:val="40"/>
+          <w:szCs w:val="40"/>
+        </w:rPr>
+        <w:t xml:space="preserve"> Frendika Sembiring</w:t>
+      </w:r>
+    </w:p>
+    <w:p>
+      <w:pPr>
+        <w:spacing w:line="257" w:lineRule="auto"/>
+        <w:jc w:val="center"/>
+        <w:rPr>
+          <w:rFonts w:ascii="Times New Roman" w:eastAsia="Times New Roman" w:hAnsi="Times New Roman" w:cs="Times New Roman"/>
+          <w:sz w:val="40"/>
+          <w:szCs w:val="40"/>
+        </w:rPr>
+      </w:pPr>
+    </w:p>
+    <w:p>
+      <w:pPr>
+        <w:spacing w:line="257" w:lineRule="auto"/>
+        <w:jc w:val="center"/>
+        <w:rPr>
+          <w:rFonts w:ascii="Times New Roman" w:eastAsia="Times New Roman" w:hAnsi="Times New Roman" w:cs="Times New Roman"/>
+          <w:sz w:val="40"/>
+          <w:szCs w:val="40"/>
+        </w:rPr>
+      </w:pPr>
+      <w:r>
+        <w:rPr>
+          <w:rFonts w:ascii="Times New Roman" w:eastAsia="Times New Roman" w:hAnsi="Times New Roman" w:cs="Times New Roman"/>
+          <w:sz w:val="40"/>
+          <w:szCs w:val="40"/>
         </w:rPr>
         <w:t xml:space="preserve">Link Trello | </w:t>
       </w:r>
-      <w:hyperlink r:id="Raddf3a070ba347f4">
+      <w:hyperlink r:id="rId4">
         <w:r>
           <w:rPr>
             <w:rStyle w:val="Hyperlink"/>
-            <w:rFonts w:ascii="Times New Roman" w:hAnsi="Times New Roman" w:eastAsia="Times New Roman" w:cs="Times New Roman"/>
-            <w:noProof w:val="0"/>
+            <w:rFonts w:ascii="Times New Roman" w:eastAsia="Times New Roman" w:hAnsi="Times New Roman" w:cs="Times New Roman"/>
             <w:sz w:val="40"/>
             <w:szCs w:val="40"/>
-            <w:lang w:val="en-US"/>
           </w:rPr>
           <w:t>Trello</w:t>
         </w:r>
@@ -463,254 +439,237 @@
     </w:p>
     <w:p>
       <w:pPr>
-        <w:pStyle w:val="Normal"/>
-        <w:spacing w:line="257" w:lineRule="auto"/>
-        <w:jc w:val="center"/>
-        <w:rPr>
-          <w:rFonts w:ascii="Times New Roman" w:hAnsi="Times New Roman" w:eastAsia="Times New Roman" w:cs="Times New Roman"/>
-          <w:noProof w:val="0"/>
-          <w:sz w:val="40"/>
-          <w:szCs w:val="40"/>
-          <w:lang w:val="en-US"/>
-        </w:rPr>
-      </w:pPr>
-    </w:p>
-    <w:p>
-      <w:pPr>
-        <w:pStyle w:val="Normal"/>
-        <w:spacing w:line="257" w:lineRule="auto"/>
-        <w:jc w:val="center"/>
-        <w:rPr>
-          <w:rFonts w:ascii="Times New Roman" w:hAnsi="Times New Roman" w:eastAsia="Times New Roman" w:cs="Times New Roman"/>
-          <w:noProof w:val="0"/>
-          <w:sz w:val="40"/>
-          <w:szCs w:val="40"/>
-          <w:lang w:val="en-US"/>
-        </w:rPr>
-      </w:pPr>
-    </w:p>
-    <w:p>
-      <w:pPr>
-        <w:pStyle w:val="Normal"/>
-        <w:spacing w:line="257" w:lineRule="auto"/>
-        <w:jc w:val="center"/>
-        <w:rPr>
-          <w:rFonts w:ascii="Times New Roman" w:hAnsi="Times New Roman" w:eastAsia="Times New Roman" w:cs="Times New Roman"/>
-          <w:noProof w:val="0"/>
-          <w:sz w:val="40"/>
-          <w:szCs w:val="40"/>
-          <w:lang w:val="en-US"/>
-        </w:rPr>
-      </w:pPr>
-    </w:p>
-    <w:p>
-      <w:pPr>
-        <w:pStyle w:val="Normal"/>
-        <w:spacing w:line="257" w:lineRule="auto"/>
-        <w:jc w:val="center"/>
-        <w:rPr>
-          <w:rFonts w:ascii="Times New Roman" w:hAnsi="Times New Roman" w:eastAsia="Times New Roman" w:cs="Times New Roman"/>
-          <w:noProof w:val="0"/>
-          <w:sz w:val="40"/>
-          <w:szCs w:val="40"/>
-          <w:lang w:val="en-US"/>
-        </w:rPr>
-      </w:pPr>
-    </w:p>
-    <w:p>
-      <w:pPr>
-        <w:pStyle w:val="Normal"/>
-        <w:spacing w:line="257" w:lineRule="auto"/>
-        <w:jc w:val="center"/>
-        <w:rPr>
-          <w:rFonts w:ascii="Times New Roman" w:hAnsi="Times New Roman" w:eastAsia="Times New Roman" w:cs="Times New Roman"/>
-          <w:noProof w:val="0"/>
-          <w:sz w:val="40"/>
-          <w:szCs w:val="40"/>
-          <w:lang w:val="en-US"/>
-        </w:rPr>
-      </w:pPr>
-    </w:p>
-    <w:p>
-      <w:pPr>
-        <w:pStyle w:val="Normal"/>
-        <w:spacing w:line="257" w:lineRule="auto"/>
-        <w:jc w:val="center"/>
-        <w:rPr>
-          <w:rFonts w:ascii="Times New Roman" w:hAnsi="Times New Roman" w:eastAsia="Times New Roman" w:cs="Times New Roman"/>
-          <w:noProof w:val="0"/>
-          <w:sz w:val="40"/>
-          <w:szCs w:val="40"/>
-          <w:lang w:val="en-US"/>
-        </w:rPr>
-      </w:pPr>
-    </w:p>
-    <w:p>
-      <w:pPr>
-        <w:pStyle w:val="Normal"/>
-        <w:spacing w:line="257" w:lineRule="auto"/>
-        <w:jc w:val="center"/>
-        <w:rPr>
-          <w:rFonts w:ascii="Times New Roman" w:hAnsi="Times New Roman" w:eastAsia="Times New Roman" w:cs="Times New Roman"/>
-          <w:noProof w:val="0"/>
-          <w:sz w:val="40"/>
-          <w:szCs w:val="40"/>
-          <w:lang w:val="en-US"/>
-        </w:rPr>
-      </w:pPr>
-    </w:p>
-    <w:p>
-      <w:pPr>
-        <w:pStyle w:val="Normal"/>
-        <w:spacing w:line="257" w:lineRule="auto"/>
-        <w:jc w:val="center"/>
-        <w:rPr>
-          <w:rFonts w:ascii="Times New Roman" w:hAnsi="Times New Roman" w:eastAsia="Times New Roman" w:cs="Times New Roman"/>
-          <w:noProof w:val="0"/>
-          <w:sz w:val="40"/>
-          <w:szCs w:val="40"/>
-          <w:lang w:val="en-US"/>
-        </w:rPr>
-      </w:pPr>
-    </w:p>
-    <w:p>
-      <w:pPr>
-        <w:pStyle w:val="Normal"/>
-        <w:spacing w:line="257" w:lineRule="auto"/>
-        <w:jc w:val="center"/>
-        <w:rPr>
-          <w:rFonts w:ascii="Times New Roman" w:hAnsi="Times New Roman" w:eastAsia="Times New Roman" w:cs="Times New Roman"/>
-          <w:noProof w:val="0"/>
-          <w:sz w:val="40"/>
-          <w:szCs w:val="40"/>
-          <w:lang w:val="en-US"/>
-        </w:rPr>
-      </w:pPr>
-    </w:p>
-    <w:p>
-      <w:pPr>
-        <w:pStyle w:val="Normal"/>
-        <w:spacing w:line="257" w:lineRule="auto"/>
-        <w:jc w:val="center"/>
-        <w:rPr>
-          <w:rFonts w:ascii="Times New Roman" w:hAnsi="Times New Roman" w:eastAsia="Times New Roman" w:cs="Times New Roman"/>
-          <w:noProof w:val="0"/>
-          <w:sz w:val="40"/>
-          <w:szCs w:val="40"/>
-          <w:lang w:val="en-US"/>
-        </w:rPr>
-      </w:pPr>
-    </w:p>
-    <w:p>
-      <w:pPr>
-        <w:pStyle w:val="Normal"/>
-        <w:spacing w:line="257" w:lineRule="auto"/>
-        <w:jc w:val="center"/>
-        <w:rPr>
-          <w:rFonts w:ascii="Times New Roman" w:hAnsi="Times New Roman" w:eastAsia="Times New Roman" w:cs="Times New Roman"/>
-          <w:noProof w:val="0"/>
-          <w:sz w:val="40"/>
-          <w:szCs w:val="40"/>
-          <w:lang w:val="en-US"/>
-        </w:rPr>
-      </w:pPr>
-    </w:p>
-    <w:p>
-      <w:pPr>
-        <w:pStyle w:val="Normal"/>
-        <w:spacing w:line="257" w:lineRule="auto"/>
-        <w:jc w:val="left"/>
-        <w:rPr>
-          <w:rFonts w:ascii="Times New Roman" w:hAnsi="Times New Roman" w:eastAsia="Times New Roman" w:cs="Times New Roman"/>
-          <w:noProof w:val="0"/>
+        <w:spacing w:line="257" w:lineRule="auto"/>
+        <w:jc w:val="center"/>
+        <w:rPr>
+          <w:rFonts w:ascii="Times New Roman" w:eastAsia="Times New Roman" w:hAnsi="Times New Roman" w:cs="Times New Roman"/>
+          <w:sz w:val="40"/>
+          <w:szCs w:val="40"/>
+        </w:rPr>
+      </w:pPr>
+    </w:p>
+    <w:p>
+      <w:pPr>
+        <w:spacing w:line="257" w:lineRule="auto"/>
+        <w:jc w:val="center"/>
+        <w:rPr>
+          <w:rFonts w:ascii="Times New Roman" w:eastAsia="Times New Roman" w:hAnsi="Times New Roman" w:cs="Times New Roman"/>
+          <w:sz w:val="40"/>
+          <w:szCs w:val="40"/>
+        </w:rPr>
+      </w:pPr>
+    </w:p>
+    <w:p>
+      <w:pPr>
+        <w:spacing w:line="257" w:lineRule="auto"/>
+        <w:jc w:val="center"/>
+        <w:rPr>
+          <w:rFonts w:ascii="Times New Roman" w:eastAsia="Times New Roman" w:hAnsi="Times New Roman" w:cs="Times New Roman"/>
+          <w:sz w:val="40"/>
+          <w:szCs w:val="40"/>
+        </w:rPr>
+      </w:pPr>
+    </w:p>
+    <w:p>
+      <w:pPr>
+        <w:spacing w:line="257" w:lineRule="auto"/>
+        <w:jc w:val="center"/>
+        <w:rPr>
+          <w:rFonts w:ascii="Times New Roman" w:eastAsia="Times New Roman" w:hAnsi="Times New Roman" w:cs="Times New Roman"/>
+          <w:sz w:val="40"/>
+          <w:szCs w:val="40"/>
+        </w:rPr>
+      </w:pPr>
+    </w:p>
+    <w:p>
+      <w:pPr>
+        <w:spacing w:line="257" w:lineRule="auto"/>
+        <w:jc w:val="center"/>
+        <w:rPr>
+          <w:rFonts w:ascii="Times New Roman" w:eastAsia="Times New Roman" w:hAnsi="Times New Roman" w:cs="Times New Roman"/>
+          <w:sz w:val="40"/>
+          <w:szCs w:val="40"/>
+        </w:rPr>
+      </w:pPr>
+    </w:p>
+    <w:p>
+      <w:pPr>
+        <w:spacing w:line="257" w:lineRule="auto"/>
+        <w:jc w:val="center"/>
+        <w:rPr>
+          <w:rFonts w:ascii="Times New Roman" w:eastAsia="Times New Roman" w:hAnsi="Times New Roman" w:cs="Times New Roman"/>
+          <w:sz w:val="40"/>
+          <w:szCs w:val="40"/>
+        </w:rPr>
+      </w:pPr>
+    </w:p>
+    <w:p>
+      <w:pPr>
+        <w:spacing w:line="257" w:lineRule="auto"/>
+        <w:jc w:val="center"/>
+        <w:rPr>
+          <w:rFonts w:ascii="Times New Roman" w:eastAsia="Times New Roman" w:hAnsi="Times New Roman" w:cs="Times New Roman"/>
+          <w:sz w:val="40"/>
+          <w:szCs w:val="40"/>
+        </w:rPr>
+      </w:pPr>
+    </w:p>
+    <w:p>
+      <w:pPr>
+        <w:spacing w:line="257" w:lineRule="auto"/>
+        <w:jc w:val="center"/>
+        <w:rPr>
+          <w:rFonts w:ascii="Times New Roman" w:eastAsia="Times New Roman" w:hAnsi="Times New Roman" w:cs="Times New Roman"/>
+          <w:sz w:val="40"/>
+          <w:szCs w:val="40"/>
+        </w:rPr>
+      </w:pPr>
+    </w:p>
+    <w:p>
+      <w:pPr>
+        <w:spacing w:line="257" w:lineRule="auto"/>
+        <w:jc w:val="center"/>
+        <w:rPr>
+          <w:rFonts w:ascii="Times New Roman" w:eastAsia="Times New Roman" w:hAnsi="Times New Roman" w:cs="Times New Roman"/>
+          <w:sz w:val="40"/>
+          <w:szCs w:val="40"/>
+        </w:rPr>
+      </w:pPr>
+    </w:p>
+    <w:p>
+      <w:pPr>
+        <w:spacing w:line="257" w:lineRule="auto"/>
+        <w:jc w:val="center"/>
+        <w:rPr>
+          <w:rFonts w:ascii="Times New Roman" w:eastAsia="Times New Roman" w:hAnsi="Times New Roman" w:cs="Times New Roman"/>
+          <w:sz w:val="40"/>
+          <w:szCs w:val="40"/>
+        </w:rPr>
+      </w:pPr>
+    </w:p>
+    <w:p>
+      <w:pPr>
+        <w:spacing w:line="257" w:lineRule="auto"/>
+        <w:jc w:val="center"/>
+        <w:rPr>
+          <w:rFonts w:ascii="Times New Roman" w:eastAsia="Times New Roman" w:hAnsi="Times New Roman" w:cs="Times New Roman"/>
+          <w:sz w:val="40"/>
+          <w:szCs w:val="40"/>
+        </w:rPr>
+      </w:pPr>
+    </w:p>
+    <w:p>
+      <w:pPr>
+        <w:spacing w:line="257" w:lineRule="auto"/>
+        <w:rPr>
+          <w:rFonts w:ascii="Times New Roman" w:eastAsia="Times New Roman" w:hAnsi="Times New Roman" w:cs="Times New Roman"/>
           <w:sz w:val="28"/>
           <w:szCs w:val="28"/>
-          <w:lang w:val="en-US"/>
-        </w:rPr>
-      </w:pPr>
-      <w:r>
-        <w:rPr>
-          <w:rFonts w:ascii="Times New Roman" w:hAnsi="Times New Roman" w:eastAsia="Times New Roman" w:cs="Times New Roman"/>
-          <w:noProof w:val="0"/>
+        </w:rPr>
+      </w:pPr>
+      <w:proofErr w:type="spellStart"/>
+      <w:r>
+        <w:rPr>
+          <w:rFonts w:ascii="Times New Roman" w:eastAsia="Times New Roman" w:hAnsi="Times New Roman" w:cs="Times New Roman"/>
           <w:sz w:val="28"/>
           <w:szCs w:val="28"/>
-          <w:lang w:val="en-US"/>
         </w:rPr>
         <w:t>Deskripsi</w:t>
       </w:r>
-      <w:r>
-        <w:rPr>
-          <w:rFonts w:ascii="Times New Roman" w:hAnsi="Times New Roman" w:eastAsia="Times New Roman" w:cs="Times New Roman"/>
-          <w:noProof w:val="0"/>
+      <w:proofErr w:type="spellEnd"/>
+      <w:r>
+        <w:rPr>
+          <w:rFonts w:ascii="Times New Roman" w:eastAsia="Times New Roman" w:hAnsi="Times New Roman" w:cs="Times New Roman"/>
           <w:sz w:val="28"/>
           <w:szCs w:val="28"/>
-          <w:lang w:val="en-US"/>
         </w:rPr>
         <w:t xml:space="preserve"> </w:t>
       </w:r>
-      <w:r>
-        <w:rPr>
-          <w:rFonts w:ascii="Times New Roman" w:hAnsi="Times New Roman" w:eastAsia="Times New Roman" w:cs="Times New Roman"/>
-          <w:noProof w:val="0"/>
+      <w:proofErr w:type="spellStart"/>
+      <w:r>
+        <w:rPr>
+          <w:rFonts w:ascii="Times New Roman" w:eastAsia="Times New Roman" w:hAnsi="Times New Roman" w:cs="Times New Roman"/>
           <w:sz w:val="28"/>
           <w:szCs w:val="28"/>
-          <w:lang w:val="en-US"/>
         </w:rPr>
         <w:t>singkat</w:t>
       </w:r>
-      <w:r>
-        <w:rPr>
-          <w:rFonts w:ascii="Times New Roman" w:hAnsi="Times New Roman" w:eastAsia="Times New Roman" w:cs="Times New Roman"/>
-          <w:noProof w:val="0"/>
+      <w:proofErr w:type="spellEnd"/>
+      <w:r>
+        <w:rPr>
+          <w:rFonts w:ascii="Times New Roman" w:eastAsia="Times New Roman" w:hAnsi="Times New Roman" w:cs="Times New Roman"/>
           <w:sz w:val="28"/>
           <w:szCs w:val="28"/>
-          <w:lang w:val="en-US"/>
         </w:rPr>
         <w:t xml:space="preserve"> </w:t>
       </w:r>
-      <w:r>
-        <w:rPr>
-          <w:rFonts w:ascii="Times New Roman" w:hAnsi="Times New Roman" w:eastAsia="Times New Roman" w:cs="Times New Roman"/>
-          <w:noProof w:val="0"/>
+      <w:proofErr w:type="spellStart"/>
+      <w:r>
+        <w:rPr>
+          <w:rFonts w:ascii="Times New Roman" w:eastAsia="Times New Roman" w:hAnsi="Times New Roman" w:cs="Times New Roman"/>
           <w:sz w:val="28"/>
           <w:szCs w:val="28"/>
-          <w:lang w:val="en-US"/>
         </w:rPr>
         <w:t>tengtang</w:t>
       </w:r>
-      <w:r>
-        <w:rPr>
-          <w:rFonts w:ascii="Times New Roman" w:hAnsi="Times New Roman" w:eastAsia="Times New Roman" w:cs="Times New Roman"/>
-          <w:noProof w:val="0"/>
+      <w:proofErr w:type="spellEnd"/>
+      <w:r>
+        <w:rPr>
+          <w:rFonts w:ascii="Times New Roman" w:eastAsia="Times New Roman" w:hAnsi="Times New Roman" w:cs="Times New Roman"/>
           <w:sz w:val="28"/>
           <w:szCs w:val="28"/>
-          <w:lang w:val="en-US"/>
         </w:rPr>
         <w:t xml:space="preserve"> </w:t>
       </w:r>
-      <w:r>
-        <w:rPr>
-          <w:rFonts w:ascii="Times New Roman" w:hAnsi="Times New Roman" w:eastAsia="Times New Roman" w:cs="Times New Roman"/>
-          <w:noProof w:val="0"/>
+      <w:proofErr w:type="spellStart"/>
+      <w:r>
+        <w:rPr>
+          <w:rFonts w:ascii="Times New Roman" w:eastAsia="Times New Roman" w:hAnsi="Times New Roman" w:cs="Times New Roman"/>
           <w:sz w:val="28"/>
           <w:szCs w:val="28"/>
-          <w:lang w:val="en-US"/>
         </w:rPr>
         <w:t>aplikasi</w:t>
       </w:r>
-      <w:r>
-        <w:rPr>
-          <w:rFonts w:ascii="Times New Roman" w:hAnsi="Times New Roman" w:eastAsia="Times New Roman" w:cs="Times New Roman"/>
-          <w:noProof w:val="0"/>
+      <w:proofErr w:type="spellEnd"/>
+      <w:r>
+        <w:rPr>
+          <w:rFonts w:ascii="Times New Roman" w:eastAsia="Times New Roman" w:hAnsi="Times New Roman" w:cs="Times New Roman"/>
           <w:sz w:val="28"/>
           <w:szCs w:val="28"/>
-          <w:lang w:val="en-US"/>
         </w:rPr>
         <w:t xml:space="preserve"> e-Doc</w:t>
       </w:r>
     </w:p>
+    <w:p>
+      <w:pPr>
+        <w:spacing w:line="257" w:lineRule="auto"/>
+        <w:rPr>
+          <w:rFonts w:ascii="Times New Roman" w:eastAsia="Times New Roman" w:hAnsi="Times New Roman" w:cs="Times New Roman"/>
+          <w:sz w:val="28"/>
+          <w:szCs w:val="28"/>
+        </w:rPr>
+      </w:pPr>
+    </w:p>
+    <w:p>
+      <w:pPr>
+        <w:spacing w:line="257" w:lineRule="auto"/>
+        <w:rPr>
+          <w:rFonts w:ascii="Times New Roman" w:eastAsia="Times New Roman" w:hAnsi="Times New Roman" w:cs="Times New Roman"/>
+          <w:sz w:val="28"/>
+          <w:szCs w:val="28"/>
+        </w:rPr>
+      </w:pPr>
+      <w:r>
+        <w:rPr>
+          <w:rFonts w:ascii="Times New Roman" w:eastAsia="Times New Roman" w:hAnsi="Times New Roman" w:cs="Times New Roman"/>
+          <w:sz w:val="28"/>
+          <w:szCs w:val="28"/>
+        </w:rPr>
+        <w:t>Alwi nt</w:t>
+      </w:r>
+    </w:p>
     <w:sectPr>
-      <w:pgSz w:w="12240" w:h="20160" w:orient="portrait"/>
+      <w:pgSz w:w="12240" w:h="20160"/>
       <w:pgMar w:top="1440" w:right="1440" w:bottom="1440" w:left="1440" w:header="720" w:footer="720" w:gutter="0"/>
       <w:cols w:space="720"/>
       <w:docGrid w:linePitch="360"/>
@@ -720,11 +679,11 @@
 </file>
 
 <file path=word/styles.xml><?xml version="1.0" encoding="utf-8"?>
-<w:styles xmlns:wp14="http://schemas.microsoft.com/office/word/2010/wordprocessingDrawing" xmlns:mc="http://schemas.openxmlformats.org/markup-compatibility/2006" xmlns:r="http://schemas.openxmlformats.org/officeDocument/2006/relationships" xmlns:w="http://schemas.openxmlformats.org/wordprocessingml/2006/main" xmlns:w14="http://schemas.microsoft.com/office/word/2010/wordml" xmlns:w15="http://schemas.microsoft.com/office/word/2012/wordml" mc:Ignorable="w14 w15 wp14">
+<w:styles xmlns:mc="http://schemas.openxmlformats.org/markup-compatibility/2006" xmlns:r="http://schemas.openxmlformats.org/officeDocument/2006/relationships" xmlns:w="http://schemas.openxmlformats.org/wordprocessingml/2006/main" xmlns:w14="http://schemas.microsoft.com/office/word/2010/wordml" xmlns:w15="http://schemas.microsoft.com/office/word/2012/wordml" xmlns:w16cex="http://schemas.microsoft.com/office/word/2018/wordml/cex" xmlns:w16cid="http://schemas.microsoft.com/office/word/2016/wordml/cid" xmlns:w16="http://schemas.microsoft.com/office/word/2018/wordml" xmlns:w16sdtdh="http://schemas.microsoft.com/office/word/2020/wordml/sdtdatahash" xmlns:w16se="http://schemas.microsoft.com/office/word/2015/wordml/symex" mc:Ignorable="w14 w15 w16se w16cid w16 w16cex w16sdtdh">
   <w:docDefaults>
     <w:rPrDefault>
       <w:rPr>
-        <w:rFonts w:asciiTheme="minorHAnsi" w:hAnsiTheme="minorHAnsi" w:eastAsiaTheme="minorHAnsi" w:cstheme="minorBidi"/>
+        <w:rFonts w:asciiTheme="minorHAnsi" w:eastAsiaTheme="minorHAnsi" w:hAnsiTheme="minorHAnsi" w:cstheme="minorBidi"/>
         <w:sz w:val="22"/>
         <w:szCs w:val="22"/>
         <w:lang w:val="en-US" w:eastAsia="en-US" w:bidi="ar-SA"/>
@@ -736,17 +695,17 @@
       </w:pPr>
     </w:pPrDefault>
   </w:docDefaults>
-  <w:latentStyles w:defLockedState="0" w:defUIPriority="99" w:defSemiHidden="0" w:defUnhideWhenUsed="0" w:defQFormat="0" w:count="371">
+  <w:latentStyles w:defLockedState="0" w:defUIPriority="99" w:defSemiHidden="0" w:defUnhideWhenUsed="0" w:defQFormat="0" w:count="376">
     <w:lsdException w:name="Normal" w:uiPriority="0" w:qFormat="1"/>
     <w:lsdException w:name="heading 1" w:uiPriority="9" w:qFormat="1"/>
-    <w:lsdException w:name="heading 2" w:uiPriority="9" w:semiHidden="1" w:unhideWhenUsed="1" w:qFormat="1"/>
-    <w:lsdException w:name="heading 3" w:uiPriority="9" w:semiHidden="1" w:unhideWhenUsed="1" w:qFormat="1"/>
-    <w:lsdException w:name="heading 4" w:uiPriority="9" w:semiHidden="1" w:unhideWhenUsed="1" w:qFormat="1"/>
-    <w:lsdException w:name="heading 5" w:uiPriority="9" w:semiHidden="1" w:unhideWhenUsed="1" w:qFormat="1"/>
-    <w:lsdException w:name="heading 6" w:uiPriority="9" w:semiHidden="1" w:unhideWhenUsed="1" w:qFormat="1"/>
-    <w:lsdException w:name="heading 7" w:uiPriority="9" w:semiHidden="1" w:unhideWhenUsed="1" w:qFormat="1"/>
-    <w:lsdException w:name="heading 8" w:uiPriority="9" w:semiHidden="1" w:unhideWhenUsed="1" w:qFormat="1"/>
-    <w:lsdException w:name="heading 9" w:uiPriority="9" w:semiHidden="1" w:unhideWhenUsed="1" w:qFormat="1"/>
+    <w:lsdException w:name="heading 2" w:semiHidden="1" w:uiPriority="9" w:unhideWhenUsed="1" w:qFormat="1"/>
+    <w:lsdException w:name="heading 3" w:semiHidden="1" w:uiPriority="9" w:unhideWhenUsed="1" w:qFormat="1"/>
+    <w:lsdException w:name="heading 4" w:semiHidden="1" w:uiPriority="9" w:unhideWhenUsed="1" w:qFormat="1"/>
+    <w:lsdException w:name="heading 5" w:semiHidden="1" w:uiPriority="9" w:unhideWhenUsed="1" w:qFormat="1"/>
+    <w:lsdException w:name="heading 6" w:semiHidden="1" w:uiPriority="9" w:unhideWhenUsed="1" w:qFormat="1"/>
+    <w:lsdException w:name="heading 7" w:semiHidden="1" w:uiPriority="9" w:unhideWhenUsed="1" w:qFormat="1"/>
+    <w:lsdException w:name="heading 8" w:semiHidden="1" w:uiPriority="9" w:unhideWhenUsed="1" w:qFormat="1"/>
+    <w:lsdException w:name="heading 9" w:semiHidden="1" w:uiPriority="9" w:unhideWhenUsed="1" w:qFormat="1"/>
     <w:lsdException w:name="index 1" w:semiHidden="1" w:unhideWhenUsed="1"/>
     <w:lsdException w:name="index 2" w:semiHidden="1" w:unhideWhenUsed="1"/>
     <w:lsdException w:name="index 3" w:semiHidden="1" w:unhideWhenUsed="1"/>
@@ -756,22 +715,22 @@
     <w:lsdException w:name="index 7" w:semiHidden="1" w:unhideWhenUsed="1"/>
     <w:lsdException w:name="index 8" w:semiHidden="1" w:unhideWhenUsed="1"/>
     <w:lsdException w:name="index 9" w:semiHidden="1" w:unhideWhenUsed="1"/>
-    <w:lsdException w:name="toc 1" w:uiPriority="39" w:semiHidden="1" w:unhideWhenUsed="1"/>
-    <w:lsdException w:name="toc 2" w:uiPriority="39" w:semiHidden="1" w:unhideWhenUsed="1"/>
-    <w:lsdException w:name="toc 3" w:uiPriority="39" w:semiHidden="1" w:unhideWhenUsed="1"/>
-    <w:lsdException w:name="toc 4" w:uiPriority="39" w:semiHidden="1" w:unhideWhenUsed="1"/>
-    <w:lsdException w:name="toc 5" w:uiPriority="39" w:semiHidden="1" w:unhideWhenUsed="1"/>
-    <w:lsdException w:name="toc 6" w:uiPriority="39" w:semiHidden="1" w:unhideWhenUsed="1"/>
-    <w:lsdException w:name="toc 7" w:uiPriority="39" w:semiHidden="1" w:unhideWhenUsed="1"/>
-    <w:lsdException w:name="toc 8" w:uiPriority="39" w:semiHidden="1" w:unhideWhenUsed="1"/>
-    <w:lsdException w:name="toc 9" w:uiPriority="39" w:semiHidden="1" w:unhideWhenUsed="1"/>
+    <w:lsdException w:name="toc 1" w:semiHidden="1" w:uiPriority="39" w:unhideWhenUsed="1"/>
+    <w:lsdException w:name="toc 2" w:semiHidden="1" w:uiPriority="39" w:unhideWhenUsed="1"/>
+    <w:lsdException w:name="toc 3" w:semiHidden="1" w:uiPriority="39" w:unhideWhenUsed="1"/>
+    <w:lsdException w:name="toc 4" w:semiHidden="1" w:uiPriority="39" w:unhideWhenUsed="1"/>
+    <w:lsdException w:name="toc 5" w:semiHidden="1" w:uiPriority="39" w:unhideWhenUsed="1"/>
+    <w:lsdException w:name="toc 6" w:semiHidden="1" w:uiPriority="39" w:unhideWhenUsed="1"/>
+    <w:lsdException w:name="toc 7" w:semiHidden="1" w:uiPriority="39" w:unhideWhenUsed="1"/>
+    <w:lsdException w:name="toc 8" w:semiHidden="1" w:uiPriority="39" w:unhideWhenUsed="1"/>
+    <w:lsdException w:name="toc 9" w:semiHidden="1" w:uiPriority="39" w:unhideWhenUsed="1"/>
     <w:lsdException w:name="Normal Indent" w:semiHidden="1" w:unhideWhenUsed="1"/>
     <w:lsdException w:name="footnote text" w:semiHidden="1" w:unhideWhenUsed="1"/>
     <w:lsdException w:name="annotation text" w:semiHidden="1" w:unhideWhenUsed="1"/>
     <w:lsdException w:name="header" w:semiHidden="1" w:unhideWhenUsed="1"/>
     <w:lsdException w:name="footer" w:semiHidden="1" w:unhideWhenUsed="1"/>
     <w:lsdException w:name="index heading" w:semiHidden="1" w:unhideWhenUsed="1"/>
-    <w:lsdException w:name="caption" w:uiPriority="35" w:semiHidden="1" w:unhideWhenUsed="1" w:qFormat="1"/>
+    <w:lsdException w:name="caption" w:semiHidden="1" w:uiPriority="35" w:unhideWhenUsed="1" w:qFormat="1"/>
     <w:lsdException w:name="table of figures" w:semiHidden="1" w:unhideWhenUsed="1"/>
     <w:lsdException w:name="envelope address" w:semiHidden="1" w:unhideWhenUsed="1"/>
     <w:lsdException w:name="envelope return" w:semiHidden="1" w:unhideWhenUsed="1"/>
@@ -802,7 +761,7 @@
     <w:lsdException w:name="Title" w:uiPriority="10" w:qFormat="1"/>
     <w:lsdException w:name="Closing" w:semiHidden="1" w:unhideWhenUsed="1"/>
     <w:lsdException w:name="Signature" w:semiHidden="1" w:unhideWhenUsed="1"/>
-    <w:lsdException w:name="Default Paragraph Font" w:uiPriority="1" w:semiHidden="1" w:unhideWhenUsed="1"/>
+    <w:lsdException w:name="Default Paragraph Font" w:semiHidden="1" w:uiPriority="1" w:unhideWhenUsed="1"/>
     <w:lsdException w:name="Body Text" w:semiHidden="1" w:unhideWhenUsed="1"/>
     <w:lsdException w:name="Body Text Indent" w:semiHidden="1" w:unhideWhenUsed="1"/>
     <w:lsdException w:name="List Continue" w:semiHidden="1" w:unhideWhenUsed="1"/>
@@ -842,7 +801,6 @@
     <w:lsdException w:name="HTML Sample" w:semiHidden="1" w:unhideWhenUsed="1"/>
     <w:lsdException w:name="HTML Typewriter" w:semiHidden="1" w:unhideWhenUsed="1"/>
     <w:lsdException w:name="HTML Variable" w:semiHidden="1" w:unhideWhenUsed="1"/>
-    <w:lsdException w:name="Normal Table" w:semiHidden="1" w:unhideWhenUsed="1"/>
     <w:lsdException w:name="annotation subject" w:semiHidden="1" w:unhideWhenUsed="1"/>
     <w:lsdException w:name="No List" w:semiHidden="1" w:unhideWhenUsed="1"/>
     <w:lsdException w:name="Outline List 1" w:semiHidden="1" w:unhideWhenUsed="1"/>
@@ -885,11 +843,8 @@
     <w:lsdException w:name="Table Contemporary" w:semiHidden="1" w:unhideWhenUsed="1"/>
     <w:lsdException w:name="Table Elegant" w:semiHidden="1" w:unhideWhenUsed="1"/>
     <w:lsdException w:name="Table Professional" w:semiHidden="1" w:unhideWhenUsed="1"/>
-    <w:lsdException w:name="Table Subtle 1" w:semiHidden="1" w:unhideWhenUsed="1"/>
     <w:lsdException w:name="Table Subtle 2" w:semiHidden="1" w:unhideWhenUsed="1"/>
     <w:lsdException w:name="Table Web 1" w:semiHidden="1" w:unhideWhenUsed="1"/>
-    <w:lsdException w:name="Table Web 2" w:semiHidden="1" w:unhideWhenUsed="1"/>
-    <w:lsdException w:name="Table Web 3" w:semiHidden="1" w:unhideWhenUsed="1"/>
     <w:lsdException w:name="Balloon Text" w:semiHidden="1" w:unhideWhenUsed="1"/>
     <w:lsdException w:name="Table Grid" w:uiPriority="39"/>
     <w:lsdException w:name="Table Theme" w:semiHidden="1" w:unhideWhenUsed="1"/>
@@ -1002,8 +957,8 @@
     <w:lsdException w:name="Subtle Reference" w:uiPriority="31" w:qFormat="1"/>
     <w:lsdException w:name="Intense Reference" w:uiPriority="32" w:qFormat="1"/>
     <w:lsdException w:name="Book Title" w:uiPriority="33" w:qFormat="1"/>
-    <w:lsdException w:name="Bibliography" w:uiPriority="37" w:semiHidden="1" w:unhideWhenUsed="1"/>
-    <w:lsdException w:name="TOC Heading" w:uiPriority="39" w:semiHidden="1" w:unhideWhenUsed="1" w:qFormat="1"/>
+    <w:lsdException w:name="Bibliography" w:semiHidden="1" w:uiPriority="37" w:unhideWhenUsed="1"/>
+    <w:lsdException w:name="TOC Heading" w:semiHidden="1" w:uiPriority="39" w:unhideWhenUsed="1" w:qFormat="1"/>
     <w:lsdException w:name="Plain Table 1" w:uiPriority="41"/>
     <w:lsdException w:name="Plain Table 2" w:uiPriority="42"/>
     <w:lsdException w:name="Plain Table 3" w:uiPriority="43"/>
@@ -1108,18 +1063,23 @@
     <w:lsdException w:name="List Table 5 Dark Accent 6" w:uiPriority="50"/>
     <w:lsdException w:name="List Table 6 Colorful Accent 6" w:uiPriority="51"/>
     <w:lsdException w:name="List Table 7 Colorful Accent 6" w:uiPriority="52"/>
+    <w:lsdException w:name="Mention" w:semiHidden="1" w:unhideWhenUsed="1"/>
+    <w:lsdException w:name="Smart Hyperlink" w:semiHidden="1" w:unhideWhenUsed="1"/>
+    <w:lsdException w:name="Hashtag" w:semiHidden="1" w:unhideWhenUsed="1"/>
+    <w:lsdException w:name="Unresolved Mention" w:semiHidden="1" w:unhideWhenUsed="1"/>
+    <w:lsdException w:name="Smart Link" w:semiHidden="1" w:unhideWhenUsed="1"/>
   </w:latentStyles>
-  <w:style w:type="paragraph" w:styleId="Normal" w:default="1">
+  <w:style w:type="paragraph" w:default="1" w:styleId="Normal">
     <w:name w:val="Normal"/>
     <w:qFormat/>
   </w:style>
-  <w:style w:type="character" w:styleId="DefaultParagraphFont" w:default="1">
+  <w:style w:type="character" w:default="1" w:styleId="DefaultParagraphFont">
     <w:name w:val="Default Paragraph Font"/>
     <w:uiPriority w:val="1"/>
     <w:semiHidden/>
     <w:unhideWhenUsed/>
   </w:style>
-  <w:style w:type="table" w:styleId="TableNormal" w:default="1">
+  <w:style w:type="table" w:default="1" w:styleId="TableNormal">
     <w:name w:val="Normal Table"/>
     <w:uiPriority w:val="99"/>
     <w:semiHidden/>
@@ -1134,18 +1094,18 @@
       </w:tblCellMar>
     </w:tblPr>
   </w:style>
-  <w:style w:type="numbering" w:styleId="NoList" w:default="1">
+  <w:style w:type="numbering" w:default="1" w:styleId="NoList">
     <w:name w:val="No List"/>
     <w:uiPriority w:val="99"/>
     <w:semiHidden/>
     <w:unhideWhenUsed/>
   </w:style>
-  <w:style xmlns:w14="http://schemas.microsoft.com/office/word/2010/wordml" xmlns:mc="http://schemas.openxmlformats.org/markup-compatibility/2006" xmlns:w="http://schemas.openxmlformats.org/wordprocessingml/2006/main" w:type="character" w:styleId="Hyperlink" mc:Ignorable="w14">
-    <w:name xmlns:w="http://schemas.openxmlformats.org/wordprocessingml/2006/main" w:val="Hyperlink"/>
-    <w:basedOn xmlns:w="http://schemas.openxmlformats.org/wordprocessingml/2006/main" w:val="DefaultParagraphFont"/>
-    <w:uiPriority xmlns:w="http://schemas.openxmlformats.org/wordprocessingml/2006/main" w:val="99"/>
-    <w:unhideWhenUsed xmlns:w="http://schemas.openxmlformats.org/wordprocessingml/2006/main"/>
-    <w:rPr xmlns:w="http://schemas.openxmlformats.org/wordprocessingml/2006/main">
+  <w:style w:type="character" w:styleId="Hyperlink">
+    <w:name w:val="Hyperlink"/>
+    <w:basedOn w:val="DefaultParagraphFont"/>
+    <w:uiPriority w:val="99"/>
+    <w:unhideWhenUsed/>
+    <w:rPr>
       <w:color w:val="0563C1" w:themeColor="hyperlink"/>
       <w:u w:val="single"/>
     </w:rPr>

</xml_diff>

<commit_message>
melakukan perubahan pada file ke 2
</commit_message>
<xml_diff>
--- a/Tugas UTS-Agile.docx
+++ b/Tugas UTS-Agile.docx
@@ -9,7 +9,7 @@
       </w:pPr>
       <w:r>
         <w:rPr>
-          <w:rFonts w:ascii="Times New Roman" w:eastAsia="Times New Roman" w:hAnsi="Times New Roman" w:cs="Times New Roman"/>
+          <w:rFonts w:ascii="Times New Roman" w:hAnsi="Times New Roman" w:eastAsia="Times New Roman" w:cs="Times New Roman"/>
           <w:b/>
           <w:bCs/>
           <w:sz w:val="40"/>
@@ -23,7 +23,7 @@
         <w:spacing w:line="257" w:lineRule="auto"/>
         <w:jc w:val="center"/>
         <w:rPr>
-          <w:rFonts w:ascii="Times New Roman" w:eastAsia="Times New Roman" w:hAnsi="Times New Roman" w:cs="Times New Roman"/>
+          <w:rFonts w:ascii="Times New Roman" w:hAnsi="Times New Roman" w:eastAsia="Times New Roman" w:cs="Times New Roman"/>
           <w:b/>
           <w:bCs/>
           <w:sz w:val="36"/>
@@ -33,7 +33,7 @@
       <w:proofErr w:type="spellStart"/>
       <w:r>
         <w:rPr>
-          <w:rFonts w:ascii="Times New Roman" w:eastAsia="Times New Roman" w:hAnsi="Times New Roman" w:cs="Times New Roman"/>
+          <w:rFonts w:ascii="Times New Roman" w:hAnsi="Times New Roman" w:eastAsia="Times New Roman" w:cs="Times New Roman"/>
           <w:b/>
           <w:bCs/>
           <w:sz w:val="36"/>
@@ -44,7 +44,7 @@
       <w:proofErr w:type="spellEnd"/>
       <w:r>
         <w:rPr>
-          <w:rFonts w:ascii="Times New Roman" w:eastAsia="Times New Roman" w:hAnsi="Times New Roman" w:cs="Times New Roman"/>
+          <w:rFonts w:ascii="Times New Roman" w:hAnsi="Times New Roman" w:eastAsia="Times New Roman" w:cs="Times New Roman"/>
           <w:b/>
           <w:bCs/>
           <w:sz w:val="36"/>
@@ -56,7 +56,7 @@
       <w:proofErr w:type="gramStart"/>
       <w:r>
         <w:rPr>
-          <w:rFonts w:ascii="Times New Roman" w:eastAsia="Times New Roman" w:hAnsi="Times New Roman" w:cs="Times New Roman"/>
+          <w:rFonts w:ascii="Times New Roman" w:hAnsi="Times New Roman" w:eastAsia="Times New Roman" w:cs="Times New Roman"/>
           <w:b/>
           <w:bCs/>
           <w:sz w:val="36"/>
@@ -67,7 +67,7 @@
       <w:proofErr w:type="spellEnd"/>
       <w:r>
         <w:rPr>
-          <w:rFonts w:ascii="Times New Roman" w:eastAsia="Times New Roman" w:hAnsi="Times New Roman" w:cs="Times New Roman"/>
+          <w:rFonts w:ascii="Times New Roman" w:hAnsi="Times New Roman" w:eastAsia="Times New Roman" w:cs="Times New Roman"/>
           <w:b/>
           <w:bCs/>
           <w:sz w:val="36"/>
@@ -78,7 +78,7 @@
       <w:proofErr w:type="gramEnd"/>
       <w:r>
         <w:rPr>
-          <w:rFonts w:ascii="Times New Roman" w:eastAsia="Times New Roman" w:hAnsi="Times New Roman" w:cs="Times New Roman"/>
+          <w:rFonts w:ascii="Times New Roman" w:hAnsi="Times New Roman" w:eastAsia="Times New Roman" w:cs="Times New Roman"/>
           <w:b/>
           <w:bCs/>
           <w:sz w:val="36"/>
@@ -88,7 +88,7 @@
       </w:r>
       <w:r>
         <w:rPr>
-          <w:rFonts w:ascii="Times New Roman" w:eastAsia="Times New Roman" w:hAnsi="Times New Roman" w:cs="Times New Roman"/>
+          <w:rFonts w:ascii="Times New Roman" w:hAnsi="Times New Roman" w:eastAsia="Times New Roman" w:cs="Times New Roman"/>
           <w:b/>
           <w:bCs/>
           <w:sz w:val="36"/>
@@ -104,7 +104,7 @@
       </w:pPr>
       <w:r>
         <w:rPr>
-          <w:rFonts w:ascii="Times New Roman" w:eastAsia="Times New Roman" w:hAnsi="Times New Roman" w:cs="Times New Roman"/>
+          <w:rFonts w:ascii="Times New Roman" w:hAnsi="Times New Roman" w:eastAsia="Times New Roman" w:cs="Times New Roman"/>
           <w:sz w:val="40"/>
           <w:szCs w:val="40"/>
         </w:rPr>
@@ -118,7 +118,7 @@
       </w:pPr>
       <w:r>
         <w:rPr>
-          <w:rFonts w:ascii="Times New Roman" w:eastAsia="Times New Roman" w:hAnsi="Times New Roman" w:cs="Times New Roman"/>
+          <w:rFonts w:ascii="Times New Roman" w:hAnsi="Times New Roman" w:eastAsia="Times New Roman" w:cs="Times New Roman"/>
           <w:b/>
           <w:bCs/>
           <w:sz w:val="40"/>
@@ -134,7 +134,7 @@
       </w:pPr>
       <w:r>
         <w:rPr>
-          <w:rFonts w:ascii="Times New Roman" w:eastAsia="Times New Roman" w:hAnsi="Times New Roman" w:cs="Times New Roman"/>
+          <w:rFonts w:ascii="Times New Roman" w:hAnsi="Times New Roman" w:eastAsia="Times New Roman" w:cs="Times New Roman"/>
           <w:b/>
           <w:bCs/>
           <w:sz w:val="40"/>
@@ -150,7 +150,7 @@
       </w:pPr>
       <w:r>
         <w:rPr>
-          <w:rFonts w:ascii="Times New Roman" w:eastAsia="Times New Roman" w:hAnsi="Times New Roman" w:cs="Times New Roman"/>
+          <w:rFonts w:ascii="Times New Roman" w:hAnsi="Times New Roman" w:eastAsia="Times New Roman" w:cs="Times New Roman"/>
           <w:b/>
           <w:bCs/>
           <w:sz w:val="40"/>
@@ -166,7 +166,7 @@
       </w:pPr>
       <w:r>
         <w:rPr>
-          <w:rFonts w:ascii="Times New Roman" w:eastAsia="Times New Roman" w:hAnsi="Times New Roman" w:cs="Times New Roman"/>
+          <w:rFonts w:ascii="Times New Roman" w:hAnsi="Times New Roman" w:eastAsia="Times New Roman" w:cs="Times New Roman"/>
           <w:b/>
           <w:bCs/>
           <w:sz w:val="40"/>
@@ -182,7 +182,7 @@
       </w:pPr>
       <w:r>
         <w:rPr>
-          <w:rFonts w:ascii="Times New Roman" w:eastAsia="Times New Roman" w:hAnsi="Times New Roman" w:cs="Times New Roman"/>
+          <w:rFonts w:ascii="Times New Roman" w:hAnsi="Times New Roman" w:eastAsia="Times New Roman" w:cs="Times New Roman"/>
           <w:b/>
           <w:bCs/>
           <w:sz w:val="40"/>
@@ -198,7 +198,7 @@
       </w:pPr>
       <w:r>
         <w:rPr>
-          <w:rFonts w:ascii="Times New Roman" w:eastAsia="Times New Roman" w:hAnsi="Times New Roman" w:cs="Times New Roman"/>
+          <w:rFonts w:ascii="Times New Roman" w:hAnsi="Times New Roman" w:eastAsia="Times New Roman" w:cs="Times New Roman"/>
           <w:b/>
           <w:bCs/>
           <w:sz w:val="40"/>
@@ -214,7 +214,7 @@
       </w:pPr>
       <w:r>
         <w:rPr>
-          <w:rFonts w:ascii="Times New Roman" w:eastAsia="Times New Roman" w:hAnsi="Times New Roman" w:cs="Times New Roman"/>
+          <w:rFonts w:ascii="Times New Roman" w:hAnsi="Times New Roman" w:eastAsia="Times New Roman" w:cs="Times New Roman"/>
           <w:b/>
           <w:bCs/>
           <w:sz w:val="40"/>
@@ -230,7 +230,7 @@
       </w:pPr>
       <w:r>
         <w:rPr>
-          <w:rFonts w:ascii="Times New Roman" w:eastAsia="Times New Roman" w:hAnsi="Times New Roman" w:cs="Times New Roman"/>
+          <w:rFonts w:ascii="Times New Roman" w:hAnsi="Times New Roman" w:eastAsia="Times New Roman" w:cs="Times New Roman"/>
           <w:sz w:val="40"/>
           <w:szCs w:val="40"/>
         </w:rPr>
@@ -245,7 +245,7 @@
       <w:proofErr w:type="gramStart"/>
       <w:r>
         <w:rPr>
-          <w:rFonts w:ascii="Times New Roman" w:eastAsia="Times New Roman" w:hAnsi="Times New Roman" w:cs="Times New Roman"/>
+          <w:rFonts w:ascii="Times New Roman" w:hAnsi="Times New Roman" w:eastAsia="Times New Roman" w:cs="Times New Roman"/>
           <w:sz w:val="40"/>
           <w:szCs w:val="40"/>
         </w:rPr>
@@ -261,7 +261,7 @@
       <w:proofErr w:type="spellStart"/>
       <w:r>
         <w:rPr>
-          <w:rFonts w:ascii="Times New Roman" w:eastAsia="Times New Roman" w:hAnsi="Times New Roman" w:cs="Times New Roman"/>
+          <w:rFonts w:ascii="Times New Roman" w:hAnsi="Times New Roman" w:eastAsia="Times New Roman" w:cs="Times New Roman"/>
           <w:sz w:val="40"/>
           <w:szCs w:val="40"/>
         </w:rPr>
@@ -270,7 +270,7 @@
       <w:proofErr w:type="spellEnd"/>
       <w:r>
         <w:rPr>
-          <w:rFonts w:ascii="Times New Roman" w:eastAsia="Times New Roman" w:hAnsi="Times New Roman" w:cs="Times New Roman"/>
+          <w:rFonts w:ascii="Times New Roman" w:hAnsi="Times New Roman" w:eastAsia="Times New Roman" w:cs="Times New Roman"/>
           <w:sz w:val="40"/>
           <w:szCs w:val="40"/>
         </w:rPr>
@@ -279,7 +279,7 @@
       <w:proofErr w:type="spellStart"/>
       <w:r>
         <w:rPr>
-          <w:rFonts w:ascii="Times New Roman" w:eastAsia="Times New Roman" w:hAnsi="Times New Roman" w:cs="Times New Roman"/>
+          <w:rFonts w:ascii="Times New Roman" w:hAnsi="Times New Roman" w:eastAsia="Times New Roman" w:cs="Times New Roman"/>
           <w:sz w:val="40"/>
           <w:szCs w:val="40"/>
         </w:rPr>
@@ -288,7 +288,7 @@
       <w:proofErr w:type="spellEnd"/>
       <w:r>
         <w:rPr>
-          <w:rFonts w:ascii="Times New Roman" w:eastAsia="Times New Roman" w:hAnsi="Times New Roman" w:cs="Times New Roman"/>
+          <w:rFonts w:ascii="Times New Roman" w:hAnsi="Times New Roman" w:eastAsia="Times New Roman" w:cs="Times New Roman"/>
           <w:sz w:val="40"/>
           <w:szCs w:val="40"/>
         </w:rPr>
@@ -302,7 +302,7 @@
       </w:pPr>
       <w:r>
         <w:rPr>
-          <w:rFonts w:ascii="Times New Roman" w:eastAsia="Times New Roman" w:hAnsi="Times New Roman" w:cs="Times New Roman"/>
+          <w:rFonts w:ascii="Times New Roman" w:hAnsi="Times New Roman" w:eastAsia="Times New Roman" w:cs="Times New Roman"/>
           <w:sz w:val="40"/>
           <w:szCs w:val="40"/>
         </w:rPr>
@@ -311,7 +311,7 @@
       <w:proofErr w:type="spellStart"/>
       <w:r>
         <w:rPr>
-          <w:rFonts w:ascii="Times New Roman" w:eastAsia="Times New Roman" w:hAnsi="Times New Roman" w:cs="Times New Roman"/>
+          <w:rFonts w:ascii="Times New Roman" w:hAnsi="Times New Roman" w:eastAsia="Times New Roman" w:cs="Times New Roman"/>
           <w:sz w:val="40"/>
           <w:szCs w:val="40"/>
         </w:rPr>
@@ -320,7 +320,7 @@
       <w:proofErr w:type="spellEnd"/>
       <w:r>
         <w:rPr>
-          <w:rFonts w:ascii="Times New Roman" w:eastAsia="Times New Roman" w:hAnsi="Times New Roman" w:cs="Times New Roman"/>
+          <w:rFonts w:ascii="Times New Roman" w:hAnsi="Times New Roman" w:eastAsia="Times New Roman" w:cs="Times New Roman"/>
           <w:sz w:val="40"/>
           <w:szCs w:val="40"/>
         </w:rPr>
@@ -329,7 +329,7 @@
       <w:proofErr w:type="spellStart"/>
       <w:r>
         <w:rPr>
-          <w:rFonts w:ascii="Times New Roman" w:eastAsia="Times New Roman" w:hAnsi="Times New Roman" w:cs="Times New Roman"/>
+          <w:rFonts w:ascii="Times New Roman" w:hAnsi="Times New Roman" w:eastAsia="Times New Roman" w:cs="Times New Roman"/>
           <w:sz w:val="40"/>
           <w:szCs w:val="40"/>
         </w:rPr>
@@ -344,7 +344,7 @@
       </w:pPr>
       <w:r>
         <w:rPr>
-          <w:rFonts w:ascii="Times New Roman" w:eastAsia="Times New Roman" w:hAnsi="Times New Roman" w:cs="Times New Roman"/>
+          <w:rFonts w:ascii="Times New Roman" w:hAnsi="Times New Roman" w:eastAsia="Times New Roman" w:cs="Times New Roman"/>
           <w:sz w:val="40"/>
           <w:szCs w:val="40"/>
         </w:rPr>
@@ -353,7 +353,7 @@
       <w:proofErr w:type="spellStart"/>
       <w:r>
         <w:rPr>
-          <w:rFonts w:ascii="Times New Roman" w:eastAsia="Times New Roman" w:hAnsi="Times New Roman" w:cs="Times New Roman"/>
+          <w:rFonts w:ascii="Times New Roman" w:hAnsi="Times New Roman" w:eastAsia="Times New Roman" w:cs="Times New Roman"/>
           <w:sz w:val="40"/>
           <w:szCs w:val="40"/>
         </w:rPr>
@@ -366,14 +366,14 @@
         <w:spacing w:line="257" w:lineRule="auto"/>
         <w:jc w:val="center"/>
         <w:rPr>
-          <w:rFonts w:ascii="Times New Roman" w:eastAsia="Times New Roman" w:hAnsi="Times New Roman" w:cs="Times New Roman"/>
-          <w:sz w:val="40"/>
-          <w:szCs w:val="40"/>
-        </w:rPr>
-      </w:pPr>
-      <w:r>
-        <w:rPr>
-          <w:rFonts w:ascii="Times New Roman" w:eastAsia="Times New Roman" w:hAnsi="Times New Roman" w:cs="Times New Roman"/>
+          <w:rFonts w:ascii="Times New Roman" w:hAnsi="Times New Roman" w:eastAsia="Times New Roman" w:cs="Times New Roman"/>
+          <w:sz w:val="40"/>
+          <w:szCs w:val="40"/>
+        </w:rPr>
+      </w:pPr>
+      <w:r>
+        <w:rPr>
+          <w:rFonts w:ascii="Times New Roman" w:hAnsi="Times New Roman" w:eastAsia="Times New Roman" w:cs="Times New Roman"/>
           <w:sz w:val="40"/>
           <w:szCs w:val="40"/>
         </w:rPr>
@@ -381,7 +381,7 @@
       </w:r>
       <w:r>
         <w:rPr>
-          <w:rFonts w:ascii="Times New Roman" w:eastAsia="Times New Roman" w:hAnsi="Times New Roman" w:cs="Times New Roman"/>
+          <w:rFonts w:ascii="Times New Roman" w:hAnsi="Times New Roman" w:eastAsia="Times New Roman" w:cs="Times New Roman"/>
           <w:sz w:val="40"/>
           <w:szCs w:val="40"/>
         </w:rPr>
@@ -389,7 +389,7 @@
       </w:r>
       <w:r>
         <w:rPr>
-          <w:rFonts w:ascii="Times New Roman" w:eastAsia="Times New Roman" w:hAnsi="Times New Roman" w:cs="Times New Roman"/>
+          <w:rFonts w:ascii="Times New Roman" w:hAnsi="Times New Roman" w:eastAsia="Times New Roman" w:cs="Times New Roman"/>
           <w:sz w:val="40"/>
           <w:szCs w:val="40"/>
         </w:rPr>
@@ -401,25 +401,25 @@
         <w:spacing w:line="257" w:lineRule="auto"/>
         <w:jc w:val="center"/>
         <w:rPr>
-          <w:rFonts w:ascii="Times New Roman" w:eastAsia="Times New Roman" w:hAnsi="Times New Roman" w:cs="Times New Roman"/>
-          <w:sz w:val="40"/>
-          <w:szCs w:val="40"/>
-        </w:rPr>
-      </w:pPr>
-    </w:p>
-    <w:p>
-      <w:pPr>
-        <w:spacing w:line="257" w:lineRule="auto"/>
-        <w:jc w:val="center"/>
-        <w:rPr>
-          <w:rFonts w:ascii="Times New Roman" w:eastAsia="Times New Roman" w:hAnsi="Times New Roman" w:cs="Times New Roman"/>
-          <w:sz w:val="40"/>
-          <w:szCs w:val="40"/>
-        </w:rPr>
-      </w:pPr>
-      <w:r>
-        <w:rPr>
-          <w:rFonts w:ascii="Times New Roman" w:eastAsia="Times New Roman" w:hAnsi="Times New Roman" w:cs="Times New Roman"/>
+          <w:rFonts w:ascii="Times New Roman" w:hAnsi="Times New Roman" w:eastAsia="Times New Roman" w:cs="Times New Roman"/>
+          <w:sz w:val="40"/>
+          <w:szCs w:val="40"/>
+        </w:rPr>
+      </w:pPr>
+    </w:p>
+    <w:p>
+      <w:pPr>
+        <w:spacing w:line="257" w:lineRule="auto"/>
+        <w:jc w:val="center"/>
+        <w:rPr>
+          <w:rFonts w:ascii="Times New Roman" w:hAnsi="Times New Roman" w:eastAsia="Times New Roman" w:cs="Times New Roman"/>
+          <w:sz w:val="40"/>
+          <w:szCs w:val="40"/>
+        </w:rPr>
+      </w:pPr>
+      <w:r>
+        <w:rPr>
+          <w:rFonts w:ascii="Times New Roman" w:hAnsi="Times New Roman" w:eastAsia="Times New Roman" w:cs="Times New Roman"/>
           <w:sz w:val="40"/>
           <w:szCs w:val="40"/>
         </w:rPr>
@@ -429,7 +429,7 @@
         <w:r>
           <w:rPr>
             <w:rStyle w:val="Hyperlink"/>
-            <w:rFonts w:ascii="Times New Roman" w:eastAsia="Times New Roman" w:hAnsi="Times New Roman" w:cs="Times New Roman"/>
+            <w:rFonts w:ascii="Times New Roman" w:hAnsi="Times New Roman" w:eastAsia="Times New Roman" w:cs="Times New Roman"/>
             <w:sz w:val="40"/>
             <w:szCs w:val="40"/>
           </w:rPr>
@@ -442,127 +442,127 @@
         <w:spacing w:line="257" w:lineRule="auto"/>
         <w:jc w:val="center"/>
         <w:rPr>
-          <w:rFonts w:ascii="Times New Roman" w:eastAsia="Times New Roman" w:hAnsi="Times New Roman" w:cs="Times New Roman"/>
-          <w:sz w:val="40"/>
-          <w:szCs w:val="40"/>
-        </w:rPr>
-      </w:pPr>
-    </w:p>
-    <w:p>
-      <w:pPr>
-        <w:spacing w:line="257" w:lineRule="auto"/>
-        <w:jc w:val="center"/>
-        <w:rPr>
-          <w:rFonts w:ascii="Times New Roman" w:eastAsia="Times New Roman" w:hAnsi="Times New Roman" w:cs="Times New Roman"/>
-          <w:sz w:val="40"/>
-          <w:szCs w:val="40"/>
-        </w:rPr>
-      </w:pPr>
-    </w:p>
-    <w:p>
-      <w:pPr>
-        <w:spacing w:line="257" w:lineRule="auto"/>
-        <w:jc w:val="center"/>
-        <w:rPr>
-          <w:rFonts w:ascii="Times New Roman" w:eastAsia="Times New Roman" w:hAnsi="Times New Roman" w:cs="Times New Roman"/>
-          <w:sz w:val="40"/>
-          <w:szCs w:val="40"/>
-        </w:rPr>
-      </w:pPr>
-    </w:p>
-    <w:p>
-      <w:pPr>
-        <w:spacing w:line="257" w:lineRule="auto"/>
-        <w:jc w:val="center"/>
-        <w:rPr>
-          <w:rFonts w:ascii="Times New Roman" w:eastAsia="Times New Roman" w:hAnsi="Times New Roman" w:cs="Times New Roman"/>
-          <w:sz w:val="40"/>
-          <w:szCs w:val="40"/>
-        </w:rPr>
-      </w:pPr>
-    </w:p>
-    <w:p>
-      <w:pPr>
-        <w:spacing w:line="257" w:lineRule="auto"/>
-        <w:jc w:val="center"/>
-        <w:rPr>
-          <w:rFonts w:ascii="Times New Roman" w:eastAsia="Times New Roman" w:hAnsi="Times New Roman" w:cs="Times New Roman"/>
-          <w:sz w:val="40"/>
-          <w:szCs w:val="40"/>
-        </w:rPr>
-      </w:pPr>
-    </w:p>
-    <w:p>
-      <w:pPr>
-        <w:spacing w:line="257" w:lineRule="auto"/>
-        <w:jc w:val="center"/>
-        <w:rPr>
-          <w:rFonts w:ascii="Times New Roman" w:eastAsia="Times New Roman" w:hAnsi="Times New Roman" w:cs="Times New Roman"/>
-          <w:sz w:val="40"/>
-          <w:szCs w:val="40"/>
-        </w:rPr>
-      </w:pPr>
-    </w:p>
-    <w:p>
-      <w:pPr>
-        <w:spacing w:line="257" w:lineRule="auto"/>
-        <w:jc w:val="center"/>
-        <w:rPr>
-          <w:rFonts w:ascii="Times New Roman" w:eastAsia="Times New Roman" w:hAnsi="Times New Roman" w:cs="Times New Roman"/>
-          <w:sz w:val="40"/>
-          <w:szCs w:val="40"/>
-        </w:rPr>
-      </w:pPr>
-    </w:p>
-    <w:p>
-      <w:pPr>
-        <w:spacing w:line="257" w:lineRule="auto"/>
-        <w:jc w:val="center"/>
-        <w:rPr>
-          <w:rFonts w:ascii="Times New Roman" w:eastAsia="Times New Roman" w:hAnsi="Times New Roman" w:cs="Times New Roman"/>
-          <w:sz w:val="40"/>
-          <w:szCs w:val="40"/>
-        </w:rPr>
-      </w:pPr>
-    </w:p>
-    <w:p>
-      <w:pPr>
-        <w:spacing w:line="257" w:lineRule="auto"/>
-        <w:jc w:val="center"/>
-        <w:rPr>
-          <w:rFonts w:ascii="Times New Roman" w:eastAsia="Times New Roman" w:hAnsi="Times New Roman" w:cs="Times New Roman"/>
-          <w:sz w:val="40"/>
-          <w:szCs w:val="40"/>
-        </w:rPr>
-      </w:pPr>
-    </w:p>
-    <w:p>
-      <w:pPr>
-        <w:spacing w:line="257" w:lineRule="auto"/>
-        <w:jc w:val="center"/>
-        <w:rPr>
-          <w:rFonts w:ascii="Times New Roman" w:eastAsia="Times New Roman" w:hAnsi="Times New Roman" w:cs="Times New Roman"/>
-          <w:sz w:val="40"/>
-          <w:szCs w:val="40"/>
-        </w:rPr>
-      </w:pPr>
-    </w:p>
-    <w:p>
-      <w:pPr>
-        <w:spacing w:line="257" w:lineRule="auto"/>
-        <w:jc w:val="center"/>
-        <w:rPr>
-          <w:rFonts w:ascii="Times New Roman" w:eastAsia="Times New Roman" w:hAnsi="Times New Roman" w:cs="Times New Roman"/>
-          <w:sz w:val="40"/>
-          <w:szCs w:val="40"/>
-        </w:rPr>
-      </w:pPr>
-    </w:p>
-    <w:p>
-      <w:pPr>
-        <w:spacing w:line="257" w:lineRule="auto"/>
-        <w:rPr>
-          <w:rFonts w:ascii="Times New Roman" w:eastAsia="Times New Roman" w:hAnsi="Times New Roman" w:cs="Times New Roman"/>
+          <w:rFonts w:ascii="Times New Roman" w:hAnsi="Times New Roman" w:eastAsia="Times New Roman" w:cs="Times New Roman"/>
+          <w:sz w:val="40"/>
+          <w:szCs w:val="40"/>
+        </w:rPr>
+      </w:pPr>
+    </w:p>
+    <w:p>
+      <w:pPr>
+        <w:spacing w:line="257" w:lineRule="auto"/>
+        <w:jc w:val="center"/>
+        <w:rPr>
+          <w:rFonts w:ascii="Times New Roman" w:hAnsi="Times New Roman" w:eastAsia="Times New Roman" w:cs="Times New Roman"/>
+          <w:sz w:val="40"/>
+          <w:szCs w:val="40"/>
+        </w:rPr>
+      </w:pPr>
+    </w:p>
+    <w:p>
+      <w:pPr>
+        <w:spacing w:line="257" w:lineRule="auto"/>
+        <w:jc w:val="center"/>
+        <w:rPr>
+          <w:rFonts w:ascii="Times New Roman" w:hAnsi="Times New Roman" w:eastAsia="Times New Roman" w:cs="Times New Roman"/>
+          <w:sz w:val="40"/>
+          <w:szCs w:val="40"/>
+        </w:rPr>
+      </w:pPr>
+    </w:p>
+    <w:p>
+      <w:pPr>
+        <w:spacing w:line="257" w:lineRule="auto"/>
+        <w:jc w:val="center"/>
+        <w:rPr>
+          <w:rFonts w:ascii="Times New Roman" w:hAnsi="Times New Roman" w:eastAsia="Times New Roman" w:cs="Times New Roman"/>
+          <w:sz w:val="40"/>
+          <w:szCs w:val="40"/>
+        </w:rPr>
+      </w:pPr>
+    </w:p>
+    <w:p>
+      <w:pPr>
+        <w:spacing w:line="257" w:lineRule="auto"/>
+        <w:jc w:val="center"/>
+        <w:rPr>
+          <w:rFonts w:ascii="Times New Roman" w:hAnsi="Times New Roman" w:eastAsia="Times New Roman" w:cs="Times New Roman"/>
+          <w:sz w:val="40"/>
+          <w:szCs w:val="40"/>
+        </w:rPr>
+      </w:pPr>
+    </w:p>
+    <w:p>
+      <w:pPr>
+        <w:spacing w:line="257" w:lineRule="auto"/>
+        <w:jc w:val="center"/>
+        <w:rPr>
+          <w:rFonts w:ascii="Times New Roman" w:hAnsi="Times New Roman" w:eastAsia="Times New Roman" w:cs="Times New Roman"/>
+          <w:sz w:val="40"/>
+          <w:szCs w:val="40"/>
+        </w:rPr>
+      </w:pPr>
+    </w:p>
+    <w:p>
+      <w:pPr>
+        <w:spacing w:line="257" w:lineRule="auto"/>
+        <w:jc w:val="center"/>
+        <w:rPr>
+          <w:rFonts w:ascii="Times New Roman" w:hAnsi="Times New Roman" w:eastAsia="Times New Roman" w:cs="Times New Roman"/>
+          <w:sz w:val="40"/>
+          <w:szCs w:val="40"/>
+        </w:rPr>
+      </w:pPr>
+    </w:p>
+    <w:p>
+      <w:pPr>
+        <w:spacing w:line="257" w:lineRule="auto"/>
+        <w:jc w:val="center"/>
+        <w:rPr>
+          <w:rFonts w:ascii="Times New Roman" w:hAnsi="Times New Roman" w:eastAsia="Times New Roman" w:cs="Times New Roman"/>
+          <w:sz w:val="40"/>
+          <w:szCs w:val="40"/>
+        </w:rPr>
+      </w:pPr>
+    </w:p>
+    <w:p>
+      <w:pPr>
+        <w:spacing w:line="257" w:lineRule="auto"/>
+        <w:jc w:val="center"/>
+        <w:rPr>
+          <w:rFonts w:ascii="Times New Roman" w:hAnsi="Times New Roman" w:eastAsia="Times New Roman" w:cs="Times New Roman"/>
+          <w:sz w:val="40"/>
+          <w:szCs w:val="40"/>
+        </w:rPr>
+      </w:pPr>
+    </w:p>
+    <w:p>
+      <w:pPr>
+        <w:spacing w:line="257" w:lineRule="auto"/>
+        <w:jc w:val="center"/>
+        <w:rPr>
+          <w:rFonts w:ascii="Times New Roman" w:hAnsi="Times New Roman" w:eastAsia="Times New Roman" w:cs="Times New Roman"/>
+          <w:sz w:val="40"/>
+          <w:szCs w:val="40"/>
+        </w:rPr>
+      </w:pPr>
+    </w:p>
+    <w:p>
+      <w:pPr>
+        <w:spacing w:line="257" w:lineRule="auto"/>
+        <w:jc w:val="center"/>
+        <w:rPr>
+          <w:rFonts w:ascii="Times New Roman" w:hAnsi="Times New Roman" w:eastAsia="Times New Roman" w:cs="Times New Roman"/>
+          <w:sz w:val="40"/>
+          <w:szCs w:val="40"/>
+        </w:rPr>
+      </w:pPr>
+    </w:p>
+    <w:p>
+      <w:pPr>
+        <w:spacing w:line="257" w:lineRule="auto"/>
+        <w:rPr>
+          <w:rFonts w:ascii="Times New Roman" w:hAnsi="Times New Roman" w:eastAsia="Times New Roman" w:cs="Times New Roman"/>
           <w:sz w:val="28"/>
           <w:szCs w:val="28"/>
         </w:rPr>
@@ -570,7 +570,7 @@
       <w:proofErr w:type="spellStart"/>
       <w:r>
         <w:rPr>
-          <w:rFonts w:ascii="Times New Roman" w:eastAsia="Times New Roman" w:hAnsi="Times New Roman" w:cs="Times New Roman"/>
+          <w:rFonts w:ascii="Times New Roman" w:hAnsi="Times New Roman" w:eastAsia="Times New Roman" w:cs="Times New Roman"/>
           <w:sz w:val="28"/>
           <w:szCs w:val="28"/>
         </w:rPr>
@@ -579,7 +579,7 @@
       <w:proofErr w:type="spellEnd"/>
       <w:r>
         <w:rPr>
-          <w:rFonts w:ascii="Times New Roman" w:eastAsia="Times New Roman" w:hAnsi="Times New Roman" w:cs="Times New Roman"/>
+          <w:rFonts w:ascii="Times New Roman" w:hAnsi="Times New Roman" w:eastAsia="Times New Roman" w:cs="Times New Roman"/>
           <w:sz w:val="28"/>
           <w:szCs w:val="28"/>
         </w:rPr>
@@ -588,7 +588,7 @@
       <w:proofErr w:type="spellStart"/>
       <w:r>
         <w:rPr>
-          <w:rFonts w:ascii="Times New Roman" w:eastAsia="Times New Roman" w:hAnsi="Times New Roman" w:cs="Times New Roman"/>
+          <w:rFonts w:ascii="Times New Roman" w:hAnsi="Times New Roman" w:eastAsia="Times New Roman" w:cs="Times New Roman"/>
           <w:sz w:val="28"/>
           <w:szCs w:val="28"/>
         </w:rPr>
@@ -597,7 +597,7 @@
       <w:proofErr w:type="spellEnd"/>
       <w:r>
         <w:rPr>
-          <w:rFonts w:ascii="Times New Roman" w:eastAsia="Times New Roman" w:hAnsi="Times New Roman" w:cs="Times New Roman"/>
+          <w:rFonts w:ascii="Times New Roman" w:hAnsi="Times New Roman" w:eastAsia="Times New Roman" w:cs="Times New Roman"/>
           <w:sz w:val="28"/>
           <w:szCs w:val="28"/>
         </w:rPr>
@@ -606,7 +606,7 @@
       <w:proofErr w:type="spellStart"/>
       <w:r>
         <w:rPr>
-          <w:rFonts w:ascii="Times New Roman" w:eastAsia="Times New Roman" w:hAnsi="Times New Roman" w:cs="Times New Roman"/>
+          <w:rFonts w:ascii="Times New Roman" w:hAnsi="Times New Roman" w:eastAsia="Times New Roman" w:cs="Times New Roman"/>
           <w:sz w:val="28"/>
           <w:szCs w:val="28"/>
         </w:rPr>
@@ -615,7 +615,7 @@
       <w:proofErr w:type="spellEnd"/>
       <w:r>
         <w:rPr>
-          <w:rFonts w:ascii="Times New Roman" w:eastAsia="Times New Roman" w:hAnsi="Times New Roman" w:cs="Times New Roman"/>
+          <w:rFonts w:ascii="Times New Roman" w:hAnsi="Times New Roman" w:eastAsia="Times New Roman" w:cs="Times New Roman"/>
           <w:sz w:val="28"/>
           <w:szCs w:val="28"/>
         </w:rPr>
@@ -624,7 +624,7 @@
       <w:proofErr w:type="spellStart"/>
       <w:r>
         <w:rPr>
-          <w:rFonts w:ascii="Times New Roman" w:eastAsia="Times New Roman" w:hAnsi="Times New Roman" w:cs="Times New Roman"/>
+          <w:rFonts w:ascii="Times New Roman" w:hAnsi="Times New Roman" w:eastAsia="Times New Roman" w:cs="Times New Roman"/>
           <w:sz w:val="28"/>
           <w:szCs w:val="28"/>
         </w:rPr>
@@ -633,7 +633,7 @@
       <w:proofErr w:type="spellEnd"/>
       <w:r>
         <w:rPr>
-          <w:rFonts w:ascii="Times New Roman" w:eastAsia="Times New Roman" w:hAnsi="Times New Roman" w:cs="Times New Roman"/>
+          <w:rFonts w:ascii="Times New Roman" w:hAnsi="Times New Roman" w:eastAsia="Times New Roman" w:cs="Times New Roman"/>
           <w:sz w:val="28"/>
           <w:szCs w:val="28"/>
         </w:rPr>
@@ -644,7 +644,7 @@
       <w:pPr>
         <w:spacing w:line="257" w:lineRule="auto"/>
         <w:rPr>
-          <w:rFonts w:ascii="Times New Roman" w:eastAsia="Times New Roman" w:hAnsi="Times New Roman" w:cs="Times New Roman"/>
+          <w:rFonts w:ascii="Times New Roman" w:hAnsi="Times New Roman" w:eastAsia="Times New Roman" w:cs="Times New Roman"/>
           <w:sz w:val="28"/>
           <w:szCs w:val="28"/>
         </w:rPr>
@@ -654,22 +654,38 @@
       <w:pPr>
         <w:spacing w:line="257" w:lineRule="auto"/>
         <w:rPr>
-          <w:rFonts w:ascii="Times New Roman" w:eastAsia="Times New Roman" w:hAnsi="Times New Roman" w:cs="Times New Roman"/>
+          <w:rFonts w:ascii="Times New Roman" w:hAnsi="Times New Roman" w:eastAsia="Times New Roman" w:cs="Times New Roman"/>
           <w:sz w:val="28"/>
           <w:szCs w:val="28"/>
         </w:rPr>
       </w:pPr>
       <w:r>
         <w:rPr>
-          <w:rFonts w:ascii="Times New Roman" w:eastAsia="Times New Roman" w:hAnsi="Times New Roman" w:cs="Times New Roman"/>
+          <w:rFonts w:ascii="Times New Roman" w:hAnsi="Times New Roman" w:eastAsia="Times New Roman" w:cs="Times New Roman"/>
           <w:sz w:val="28"/>
           <w:szCs w:val="28"/>
         </w:rPr>
-        <w:t>Alwi nt</w:t>
+        <w:t xml:space="preserve">Alwi </w:t>
+      </w:r>
+      <w:r>
+        <w:rPr>
+          <w:rFonts w:ascii="Times New Roman" w:hAnsi="Times New Roman" w:eastAsia="Times New Roman" w:cs="Times New Roman"/>
+          <w:sz w:val="28"/>
+          <w:szCs w:val="28"/>
+        </w:rPr>
+        <w:t>ngga</w:t>
+      </w:r>
+      <w:r>
+        <w:rPr>
+          <w:rFonts w:ascii="Times New Roman" w:hAnsi="Times New Roman" w:eastAsia="Times New Roman" w:cs="Times New Roman"/>
+          <w:sz w:val="28"/>
+          <w:szCs w:val="28"/>
+        </w:rPr>
+        <w:t xml:space="preserve"> nt</w:t>
       </w:r>
     </w:p>
     <w:sectPr>
-      <w:pgSz w:w="12240" w:h="20160"/>
+      <w:pgSz w:w="12240" w:h="20160" w:orient="portrait"/>
       <w:pgMar w:top="1440" w:right="1440" w:bottom="1440" w:left="1440" w:header="720" w:footer="720" w:gutter="0"/>
       <w:cols w:space="720"/>
       <w:docGrid w:linePitch="360"/>
@@ -683,7 +699,7 @@
   <w:docDefaults>
     <w:rPrDefault>
       <w:rPr>
-        <w:rFonts w:asciiTheme="minorHAnsi" w:eastAsiaTheme="minorHAnsi" w:hAnsiTheme="minorHAnsi" w:cstheme="minorBidi"/>
+        <w:rFonts w:asciiTheme="minorHAnsi" w:hAnsiTheme="minorHAnsi" w:eastAsiaTheme="minorHAnsi" w:cstheme="minorBidi"/>
         <w:sz w:val="22"/>
         <w:szCs w:val="22"/>
         <w:lang w:val="en-US" w:eastAsia="en-US" w:bidi="ar-SA"/>
@@ -698,14 +714,14 @@
   <w:latentStyles w:defLockedState="0" w:defUIPriority="99" w:defSemiHidden="0" w:defUnhideWhenUsed="0" w:defQFormat="0" w:count="376">
     <w:lsdException w:name="Normal" w:uiPriority="0" w:qFormat="1"/>
     <w:lsdException w:name="heading 1" w:uiPriority="9" w:qFormat="1"/>
-    <w:lsdException w:name="heading 2" w:semiHidden="1" w:uiPriority="9" w:unhideWhenUsed="1" w:qFormat="1"/>
-    <w:lsdException w:name="heading 3" w:semiHidden="1" w:uiPriority="9" w:unhideWhenUsed="1" w:qFormat="1"/>
-    <w:lsdException w:name="heading 4" w:semiHidden="1" w:uiPriority="9" w:unhideWhenUsed="1" w:qFormat="1"/>
-    <w:lsdException w:name="heading 5" w:semiHidden="1" w:uiPriority="9" w:unhideWhenUsed="1" w:qFormat="1"/>
-    <w:lsdException w:name="heading 6" w:semiHidden="1" w:uiPriority="9" w:unhideWhenUsed="1" w:qFormat="1"/>
-    <w:lsdException w:name="heading 7" w:semiHidden="1" w:uiPriority="9" w:unhideWhenUsed="1" w:qFormat="1"/>
-    <w:lsdException w:name="heading 8" w:semiHidden="1" w:uiPriority="9" w:unhideWhenUsed="1" w:qFormat="1"/>
-    <w:lsdException w:name="heading 9" w:semiHidden="1" w:uiPriority="9" w:unhideWhenUsed="1" w:qFormat="1"/>
+    <w:lsdException w:name="heading 2" w:uiPriority="9" w:semiHidden="1" w:unhideWhenUsed="1" w:qFormat="1"/>
+    <w:lsdException w:name="heading 3" w:uiPriority="9" w:semiHidden="1" w:unhideWhenUsed="1" w:qFormat="1"/>
+    <w:lsdException w:name="heading 4" w:uiPriority="9" w:semiHidden="1" w:unhideWhenUsed="1" w:qFormat="1"/>
+    <w:lsdException w:name="heading 5" w:uiPriority="9" w:semiHidden="1" w:unhideWhenUsed="1" w:qFormat="1"/>
+    <w:lsdException w:name="heading 6" w:uiPriority="9" w:semiHidden="1" w:unhideWhenUsed="1" w:qFormat="1"/>
+    <w:lsdException w:name="heading 7" w:uiPriority="9" w:semiHidden="1" w:unhideWhenUsed="1" w:qFormat="1"/>
+    <w:lsdException w:name="heading 8" w:uiPriority="9" w:semiHidden="1" w:unhideWhenUsed="1" w:qFormat="1"/>
+    <w:lsdException w:name="heading 9" w:uiPriority="9" w:semiHidden="1" w:unhideWhenUsed="1" w:qFormat="1"/>
     <w:lsdException w:name="index 1" w:semiHidden="1" w:unhideWhenUsed="1"/>
     <w:lsdException w:name="index 2" w:semiHidden="1" w:unhideWhenUsed="1"/>
     <w:lsdException w:name="index 3" w:semiHidden="1" w:unhideWhenUsed="1"/>
@@ -715,22 +731,22 @@
     <w:lsdException w:name="index 7" w:semiHidden="1" w:unhideWhenUsed="1"/>
     <w:lsdException w:name="index 8" w:semiHidden="1" w:unhideWhenUsed="1"/>
     <w:lsdException w:name="index 9" w:semiHidden="1" w:unhideWhenUsed="1"/>
-    <w:lsdException w:name="toc 1" w:semiHidden="1" w:uiPriority="39" w:unhideWhenUsed="1"/>
-    <w:lsdException w:name="toc 2" w:semiHidden="1" w:uiPriority="39" w:unhideWhenUsed="1"/>
-    <w:lsdException w:name="toc 3" w:semiHidden="1" w:uiPriority="39" w:unhideWhenUsed="1"/>
-    <w:lsdException w:name="toc 4" w:semiHidden="1" w:uiPriority="39" w:unhideWhenUsed="1"/>
-    <w:lsdException w:name="toc 5" w:semiHidden="1" w:uiPriority="39" w:unhideWhenUsed="1"/>
-    <w:lsdException w:name="toc 6" w:semiHidden="1" w:uiPriority="39" w:unhideWhenUsed="1"/>
-    <w:lsdException w:name="toc 7" w:semiHidden="1" w:uiPriority="39" w:unhideWhenUsed="1"/>
-    <w:lsdException w:name="toc 8" w:semiHidden="1" w:uiPriority="39" w:unhideWhenUsed="1"/>
-    <w:lsdException w:name="toc 9" w:semiHidden="1" w:uiPriority="39" w:unhideWhenUsed="1"/>
+    <w:lsdException w:name="toc 1" w:uiPriority="39" w:semiHidden="1" w:unhideWhenUsed="1"/>
+    <w:lsdException w:name="toc 2" w:uiPriority="39" w:semiHidden="1" w:unhideWhenUsed="1"/>
+    <w:lsdException w:name="toc 3" w:uiPriority="39" w:semiHidden="1" w:unhideWhenUsed="1"/>
+    <w:lsdException w:name="toc 4" w:uiPriority="39" w:semiHidden="1" w:unhideWhenUsed="1"/>
+    <w:lsdException w:name="toc 5" w:uiPriority="39" w:semiHidden="1" w:unhideWhenUsed="1"/>
+    <w:lsdException w:name="toc 6" w:uiPriority="39" w:semiHidden="1" w:unhideWhenUsed="1"/>
+    <w:lsdException w:name="toc 7" w:uiPriority="39" w:semiHidden="1" w:unhideWhenUsed="1"/>
+    <w:lsdException w:name="toc 8" w:uiPriority="39" w:semiHidden="1" w:unhideWhenUsed="1"/>
+    <w:lsdException w:name="toc 9" w:uiPriority="39" w:semiHidden="1" w:unhideWhenUsed="1"/>
     <w:lsdException w:name="Normal Indent" w:semiHidden="1" w:unhideWhenUsed="1"/>
     <w:lsdException w:name="footnote text" w:semiHidden="1" w:unhideWhenUsed="1"/>
     <w:lsdException w:name="annotation text" w:semiHidden="1" w:unhideWhenUsed="1"/>
     <w:lsdException w:name="header" w:semiHidden="1" w:unhideWhenUsed="1"/>
     <w:lsdException w:name="footer" w:semiHidden="1" w:unhideWhenUsed="1"/>
     <w:lsdException w:name="index heading" w:semiHidden="1" w:unhideWhenUsed="1"/>
-    <w:lsdException w:name="caption" w:semiHidden="1" w:uiPriority="35" w:unhideWhenUsed="1" w:qFormat="1"/>
+    <w:lsdException w:name="caption" w:uiPriority="35" w:semiHidden="1" w:unhideWhenUsed="1" w:qFormat="1"/>
     <w:lsdException w:name="table of figures" w:semiHidden="1" w:unhideWhenUsed="1"/>
     <w:lsdException w:name="envelope address" w:semiHidden="1" w:unhideWhenUsed="1"/>
     <w:lsdException w:name="envelope return" w:semiHidden="1" w:unhideWhenUsed="1"/>
@@ -761,7 +777,7 @@
     <w:lsdException w:name="Title" w:uiPriority="10" w:qFormat="1"/>
     <w:lsdException w:name="Closing" w:semiHidden="1" w:unhideWhenUsed="1"/>
     <w:lsdException w:name="Signature" w:semiHidden="1" w:unhideWhenUsed="1"/>
-    <w:lsdException w:name="Default Paragraph Font" w:semiHidden="1" w:uiPriority="1" w:unhideWhenUsed="1"/>
+    <w:lsdException w:name="Default Paragraph Font" w:uiPriority="1" w:semiHidden="1" w:unhideWhenUsed="1"/>
     <w:lsdException w:name="Body Text" w:semiHidden="1" w:unhideWhenUsed="1"/>
     <w:lsdException w:name="Body Text Indent" w:semiHidden="1" w:unhideWhenUsed="1"/>
     <w:lsdException w:name="List Continue" w:semiHidden="1" w:unhideWhenUsed="1"/>
@@ -957,8 +973,8 @@
     <w:lsdException w:name="Subtle Reference" w:uiPriority="31" w:qFormat="1"/>
     <w:lsdException w:name="Intense Reference" w:uiPriority="32" w:qFormat="1"/>
     <w:lsdException w:name="Book Title" w:uiPriority="33" w:qFormat="1"/>
-    <w:lsdException w:name="Bibliography" w:semiHidden="1" w:uiPriority="37" w:unhideWhenUsed="1"/>
-    <w:lsdException w:name="TOC Heading" w:semiHidden="1" w:uiPriority="39" w:unhideWhenUsed="1" w:qFormat="1"/>
+    <w:lsdException w:name="Bibliography" w:uiPriority="37" w:semiHidden="1" w:unhideWhenUsed="1"/>
+    <w:lsdException w:name="TOC Heading" w:uiPriority="39" w:semiHidden="1" w:unhideWhenUsed="1" w:qFormat="1"/>
     <w:lsdException w:name="Plain Table 1" w:uiPriority="41"/>
     <w:lsdException w:name="Plain Table 2" w:uiPriority="42"/>
     <w:lsdException w:name="Plain Table 3" w:uiPriority="43"/>
@@ -1069,17 +1085,17 @@
     <w:lsdException w:name="Unresolved Mention" w:semiHidden="1" w:unhideWhenUsed="1"/>
     <w:lsdException w:name="Smart Link" w:semiHidden="1" w:unhideWhenUsed="1"/>
   </w:latentStyles>
-  <w:style w:type="paragraph" w:default="1" w:styleId="Normal">
+  <w:style w:type="paragraph" w:styleId="Normal" w:default="1">
     <w:name w:val="Normal"/>
     <w:qFormat/>
   </w:style>
-  <w:style w:type="character" w:default="1" w:styleId="DefaultParagraphFont">
+  <w:style w:type="character" w:styleId="DefaultParagraphFont" w:default="1">
     <w:name w:val="Default Paragraph Font"/>
     <w:uiPriority w:val="1"/>
     <w:semiHidden/>
     <w:unhideWhenUsed/>
   </w:style>
-  <w:style w:type="table" w:default="1" w:styleId="TableNormal">
+  <w:style w:type="table" w:styleId="TableNormal" w:default="1">
     <w:name w:val="Normal Table"/>
     <w:uiPriority w:val="99"/>
     <w:semiHidden/>
@@ -1094,7 +1110,7 @@
       </w:tblCellMar>
     </w:tblPr>
   </w:style>
-  <w:style w:type="numbering" w:default="1" w:styleId="NoList">
+  <w:style w:type="numbering" w:styleId="NoList" w:default="1">
     <w:name w:val="No List"/>
     <w:uiPriority w:val="99"/>
     <w:semiHidden/>

</xml_diff>

<commit_message>
melakukan perubhan pada file ke 3
</commit_message>
<xml_diff>
--- a/Tugas UTS-Agile.docx
+++ b/Tugas UTS-Agile.docx
@@ -1,6 +1,6 @@
 
 <file path=word/document.xml><?xml version="1.0" encoding="utf-8"?>
-<w:document xmlns:wpc="http://schemas.microsoft.com/office/word/2010/wordprocessingCanvas" xmlns:cx="http://schemas.microsoft.com/office/drawing/2014/chartex" xmlns:cx1="http://schemas.microsoft.com/office/drawing/2015/9/8/chartex" xmlns:cx2="http://schemas.microsoft.com/office/drawing/2015/10/21/chartex" xmlns:cx3="http://schemas.microsoft.com/office/drawing/2016/5/9/chartex" xmlns:cx4="http://schemas.microsoft.com/office/drawing/2016/5/10/chartex" xmlns:cx5="http://schemas.microsoft.com/office/drawing/2016/5/11/chartex" xmlns:cx6="http://schemas.microsoft.com/office/drawing/2016/5/12/chartex" xmlns:cx7="http://schemas.microsoft.com/office/drawing/2016/5/13/chartex" xmlns:cx8="http://schemas.microsoft.com/office/drawing/2016/5/14/chartex" xmlns:mc="http://schemas.openxmlformats.org/markup-compatibility/2006" xmlns:aink="http://schemas.microsoft.com/office/drawing/2016/ink" xmlns:am3d="http://schemas.microsoft.com/office/drawing/2017/model3d" xmlns:o="urn:schemas-microsoft-com:office:office" xmlns:oel="http://schemas.microsoft.com/office/2019/extlst" xmlns:r="http://schemas.openxmlformats.org/officeDocument/2006/relationships" xmlns:m="http://schemas.openxmlformats.org/officeDocument/2006/math" xmlns:v="urn:schemas-microsoft-com:vml" xmlns:wp14="http://schemas.microsoft.com/office/word/2010/wordprocessingDrawing" xmlns:wp="http://schemas.openxmlformats.org/drawingml/2006/wordprocessingDrawing" xmlns:w10="urn:schemas-microsoft-com:office:word" xmlns:w="http://schemas.openxmlformats.org/wordprocessingml/2006/main" xmlns:w14="http://schemas.microsoft.com/office/word/2010/wordml" xmlns:w15="http://schemas.microsoft.com/office/word/2012/wordml" xmlns:w16cex="http://schemas.microsoft.com/office/word/2018/wordml/cex" xmlns:w16cid="http://schemas.microsoft.com/office/word/2016/wordml/cid" xmlns:w16="http://schemas.microsoft.com/office/word/2018/wordml" xmlns:w16du="http://schemas.microsoft.com/office/word/2023/wordml/word16du" xmlns:w16sdtdh="http://schemas.microsoft.com/office/word/2020/wordml/sdtdatahash" xmlns:w16se="http://schemas.microsoft.com/office/word/2015/wordml/symex" xmlns:wpg="http://schemas.microsoft.com/office/word/2010/wordprocessingGroup" xmlns:wpi="http://schemas.microsoft.com/office/word/2010/wordprocessingInk" xmlns:wne="http://schemas.microsoft.com/office/word/2006/wordml" xmlns:wps="http://schemas.microsoft.com/office/word/2010/wordprocessingShape" mc:Ignorable="w14 w15 w16se w16cid w16 w16cex w16sdtdh wp14">
+<w:document xmlns:wpc="http://schemas.microsoft.com/office/word/2010/wordprocessingCanvas" xmlns:cx="http://schemas.microsoft.com/office/drawing/2014/chartex" xmlns:cx1="http://schemas.microsoft.com/office/drawing/2015/9/8/chartex" xmlns:cx2="http://schemas.microsoft.com/office/drawing/2015/10/21/chartex" xmlns:cx3="http://schemas.microsoft.com/office/drawing/2016/5/9/chartex" xmlns:cx4="http://schemas.microsoft.com/office/drawing/2016/5/10/chartex" xmlns:cx5="http://schemas.microsoft.com/office/drawing/2016/5/11/chartex" xmlns:cx6="http://schemas.microsoft.com/office/drawing/2016/5/12/chartex" xmlns:cx7="http://schemas.microsoft.com/office/drawing/2016/5/13/chartex" xmlns:cx8="http://schemas.microsoft.com/office/drawing/2016/5/14/chartex" xmlns:mc="http://schemas.openxmlformats.org/markup-compatibility/2006" xmlns:aink="http://schemas.microsoft.com/office/drawing/2016/ink" xmlns:am3d="http://schemas.microsoft.com/office/drawing/2017/model3d" xmlns:o="urn:schemas-microsoft-com:office:office" xmlns:oel="http://schemas.microsoft.com/office/2019/extlst" xmlns:r="http://schemas.openxmlformats.org/officeDocument/2006/relationships" xmlns:m="http://schemas.openxmlformats.org/officeDocument/2006/math" xmlns:v="urn:schemas-microsoft-com:vml" xmlns:wp14="http://schemas.microsoft.com/office/word/2010/wordprocessingDrawing" xmlns:wp="http://schemas.openxmlformats.org/drawingml/2006/wordprocessingDrawing" xmlns:w10="urn:schemas-microsoft-com:office:word" xmlns:w="http://schemas.openxmlformats.org/wordprocessingml/2006/main" xmlns:w14="http://schemas.microsoft.com/office/word/2010/wordml" xmlns:w15="http://schemas.microsoft.com/office/word/2012/wordml" xmlns:w16cex="http://schemas.microsoft.com/office/word/2018/wordml/cex" xmlns:w16cid="http://schemas.microsoft.com/office/word/2016/wordml/cid" xmlns:w16="http://schemas.microsoft.com/office/word/2018/wordml" xmlns:w16du="http://schemas.microsoft.com/office/word/2023/wordml/word16du" xmlns:w16sdtdh="http://schemas.microsoft.com/office/word/2020/wordml/sdtdatahash" xmlns:w16se="http://schemas.microsoft.com/office/word/2015/wordml/symex" xmlns:wpg="http://schemas.microsoft.com/office/word/2010/wordprocessingGroup" xmlns:wpi="http://schemas.microsoft.com/office/word/2010/wordprocessingInk" xmlns:wne="http://schemas.microsoft.com/office/word/2006/wordml" xmlns:wps="http://schemas.microsoft.com/office/word/2010/wordprocessingShape" xmlns:a="http://schemas.openxmlformats.org/drawingml/2006/main" xmlns:pic="http://schemas.openxmlformats.org/drawingml/2006/picture" xmlns:a14="http://schemas.microsoft.com/office/drawing/2010/main" mc:Ignorable="w14 w15 w16se w16cid w16 w16cex w16sdtdh wp14">
   <w:body>
     <w:p>
       <w:pPr>
@@ -652,36 +652,51 @@
     </w:p>
     <w:p>
       <w:pPr>
-        <w:spacing w:line="257" w:lineRule="auto"/>
-        <w:rPr>
-          <w:rFonts w:ascii="Times New Roman" w:hAnsi="Times New Roman" w:eastAsia="Times New Roman" w:cs="Times New Roman"/>
-          <w:sz w:val="28"/>
-          <w:szCs w:val="28"/>
-        </w:rPr>
-      </w:pPr>
-      <w:r>
-        <w:rPr>
-          <w:rFonts w:ascii="Times New Roman" w:hAnsi="Times New Roman" w:eastAsia="Times New Roman" w:cs="Times New Roman"/>
-          <w:sz w:val="28"/>
-          <w:szCs w:val="28"/>
-        </w:rPr>
-        <w:t xml:space="preserve">Alwi </w:t>
-      </w:r>
-      <w:r>
-        <w:rPr>
-          <w:rFonts w:ascii="Times New Roman" w:hAnsi="Times New Roman" w:eastAsia="Times New Roman" w:cs="Times New Roman"/>
-          <w:sz w:val="28"/>
-          <w:szCs w:val="28"/>
-        </w:rPr>
-        <w:t>ngga</w:t>
-      </w:r>
-      <w:r>
-        <w:rPr>
-          <w:rFonts w:ascii="Times New Roman" w:hAnsi="Times New Roman" w:eastAsia="Times New Roman" w:cs="Times New Roman"/>
-          <w:sz w:val="28"/>
-          <w:szCs w:val="28"/>
-        </w:rPr>
-        <w:t xml:space="preserve"> nt</w:t>
+        <w:pStyle w:val="Normal"/>
+        <w:spacing w:line="257" w:lineRule="auto"/>
+      </w:pPr>
+      <w:r>
+        <w:drawing>
+          <wp:inline wp14:editId="26F75A43" wp14:anchorId="07E60965">
+            <wp:extent cx="4572000" cy="2571750"/>
+            <wp:effectExtent l="0" t="0" r="0" b="0"/>
+            <wp:docPr id="268963995" name="" title=""/>
+            <wp:cNvGraphicFramePr>
+              <a:graphicFrameLocks noChangeAspect="1"/>
+            </wp:cNvGraphicFramePr>
+            <a:graphic>
+              <a:graphicData uri="http://schemas.openxmlformats.org/drawingml/2006/picture">
+                <pic:pic>
+                  <pic:nvPicPr>
+                    <pic:cNvPr id="0" name=""/>
+                    <pic:cNvPicPr/>
+                  </pic:nvPicPr>
+                  <pic:blipFill>
+                    <a:blip r:embed="R94905b3a92c74ca3">
+                      <a:extLst>
+                        <a:ext xmlns:a="http://schemas.openxmlformats.org/drawingml/2006/main" uri="{28A0092B-C50C-407E-A947-70E740481C1C}">
+                          <a14:useLocalDpi val="0"/>
+                        </a:ext>
+                      </a:extLst>
+                    </a:blip>
+                    <a:stretch>
+                      <a:fillRect/>
+                    </a:stretch>
+                  </pic:blipFill>
+                  <pic:spPr>
+                    <a:xfrm>
+                      <a:off x="0" y="0"/>
+                      <a:ext cx="4572000" cy="2571750"/>
+                    </a:xfrm>
+                    <a:prstGeom prst="rect">
+                      <a:avLst/>
+                    </a:prstGeom>
+                  </pic:spPr>
+                </pic:pic>
+              </a:graphicData>
+            </a:graphic>
+          </wp:inline>
+        </w:drawing>
       </w:r>
     </w:p>
     <w:sectPr>

</xml_diff>

<commit_message>
Membuat cover, Menambahkan Board Trello
</commit_message>
<xml_diff>
--- a/Tugas UTS-Agile.docx
+++ b/Tugas UTS-Agile.docx
@@ -567,7 +567,6 @@
           <w:szCs w:val="28"/>
         </w:rPr>
       </w:pPr>
-      <w:proofErr w:type="spellStart"/>
       <w:r>
         <w:rPr>
           <w:rFonts w:ascii="Times New Roman" w:hAnsi="Times New Roman" w:eastAsia="Times New Roman" w:cs="Times New Roman"/>
@@ -576,7 +575,6 @@
         </w:rPr>
         <w:t>Deskripsi</w:t>
       </w:r>
-      <w:proofErr w:type="spellEnd"/>
       <w:r>
         <w:rPr>
           <w:rFonts w:ascii="Times New Roman" w:hAnsi="Times New Roman" w:eastAsia="Times New Roman" w:cs="Times New Roman"/>
@@ -585,7 +583,6 @@
         </w:rPr>
         <w:t xml:space="preserve"> </w:t>
       </w:r>
-      <w:proofErr w:type="spellStart"/>
       <w:r>
         <w:rPr>
           <w:rFonts w:ascii="Times New Roman" w:hAnsi="Times New Roman" w:eastAsia="Times New Roman" w:cs="Times New Roman"/>
@@ -594,7 +591,6 @@
         </w:rPr>
         <w:t>singkat</w:t>
       </w:r>
-      <w:proofErr w:type="spellEnd"/>
       <w:r>
         <w:rPr>
           <w:rFonts w:ascii="Times New Roman" w:hAnsi="Times New Roman" w:eastAsia="Times New Roman" w:cs="Times New Roman"/>
@@ -603,7 +599,6 @@
         </w:rPr>
         <w:t xml:space="preserve"> </w:t>
       </w:r>
-      <w:proofErr w:type="spellStart"/>
       <w:r>
         <w:rPr>
           <w:rFonts w:ascii="Times New Roman" w:hAnsi="Times New Roman" w:eastAsia="Times New Roman" w:cs="Times New Roman"/>
@@ -612,7 +607,6 @@
         </w:rPr>
         <w:t>tengtang</w:t>
       </w:r>
-      <w:proofErr w:type="spellEnd"/>
       <w:r>
         <w:rPr>
           <w:rFonts w:ascii="Times New Roman" w:hAnsi="Times New Roman" w:eastAsia="Times New Roman" w:cs="Times New Roman"/>
@@ -621,7 +615,6 @@
         </w:rPr>
         <w:t xml:space="preserve"> </w:t>
       </w:r>
-      <w:proofErr w:type="spellStart"/>
       <w:r>
         <w:rPr>
           <w:rFonts w:ascii="Times New Roman" w:hAnsi="Times New Roman" w:eastAsia="Times New Roman" w:cs="Times New Roman"/>
@@ -630,14 +623,13 @@
         </w:rPr>
         <w:t>aplikasi</w:t>
       </w:r>
-      <w:proofErr w:type="spellEnd"/>
       <w:r>
         <w:rPr>
           <w:rFonts w:ascii="Times New Roman" w:hAnsi="Times New Roman" w:eastAsia="Times New Roman" w:cs="Times New Roman"/>
           <w:sz w:val="28"/>
           <w:szCs w:val="28"/>
         </w:rPr>
-        <w:t xml:space="preserve"> e-Doc</w:t>
+        <w:t xml:space="preserve"> e-Docter</w:t>
       </w:r>
     </w:p>
     <w:p>

</xml_diff>